<commit_message>
update of notes and WIP design of new UML diagrams to meet new requirements
</commit_message>
<xml_diff>
--- a/CS307Prog2.docx
+++ b/CS307Prog2.docx
@@ -10507,9 +10507,12 @@
         </w:numPr>
         <w:spacing w:before="100" w:beforeAutospacing="1" w:after="100" w:afterAutospacing="1" w:line="240" w:lineRule="auto"/>
         <w:rPr>
-          <w:rFonts w:ascii="Times New Roman" w:eastAsia="Times New Roman" w:hAnsi="Times New Roman" w:cs="Times New Roman"/>
-          <w:sz w:val="24"/>
-          <w:szCs w:val="24"/>
+          <w:rStyle w:val="Hyperlink"/>
+          <w:rFonts w:ascii="Times New Roman" w:eastAsia="Times New Roman" w:hAnsi="Times New Roman" w:cs="Times New Roman"/>
+          <w:color w:val="auto"/>
+          <w:sz w:val="24"/>
+          <w:szCs w:val="24"/>
+          <w:u w:val="none"/>
         </w:rPr>
       </w:pPr>
       <w:hyperlink r:id="rId8" w:history="1">
@@ -10527,717 +10530,152 @@
     <w:p>
       <w:pPr>
         <w:numPr>
-          <w:ilvl w:val="0"/>
+          <w:ilvl w:val="1"/>
           <w:numId w:val="1"/>
         </w:numPr>
-        <w:tabs>
-          <w:tab w:val="clear" w:pos="720"/>
-          <w:tab w:val="num" w:pos="360"/>
-        </w:tabs>
         <w:spacing w:before="100" w:beforeAutospacing="1" w:after="100" w:afterAutospacing="1" w:line="240" w:lineRule="auto"/>
-        <w:ind w:left="360"/>
         <w:rPr>
           <w:rFonts w:ascii="Times New Roman" w:eastAsia="Times New Roman" w:hAnsi="Times New Roman" w:cs="Times New Roman"/>
           <w:sz w:val="24"/>
           <w:szCs w:val="24"/>
         </w:rPr>
       </w:pPr>
-      <w:r>
-        <w:rPr>
-          <w:rFonts w:ascii="Times New Roman" w:eastAsia="Times New Roman" w:hAnsi="Times New Roman" w:cs="Times New Roman"/>
-          <w:sz w:val="24"/>
-          <w:szCs w:val="24"/>
-        </w:rPr>
-        <w:t>DOCOs</w:t>
-      </w:r>
-      <w:r>
-        <w:rPr>
-          <w:rFonts w:ascii="Times New Roman" w:eastAsia="Times New Roman" w:hAnsi="Times New Roman" w:cs="Times New Roman"/>
-          <w:sz w:val="24"/>
-          <w:szCs w:val="24"/>
-        </w:rPr>
-        <w:t xml:space="preserve"> </w:t>
-      </w:r>
-      <w:r>
-        <w:rPr>
-          <w:rFonts w:ascii="Times New Roman" w:eastAsia="Times New Roman" w:hAnsi="Times New Roman" w:cs="Times New Roman"/>
-          <w:sz w:val="24"/>
-          <w:szCs w:val="24"/>
-        </w:rPr>
-        <w:t>maintain</w:t>
-      </w:r>
-      <w:r>
-        <w:rPr>
-          <w:rFonts w:ascii="Times New Roman" w:eastAsia="Times New Roman" w:hAnsi="Times New Roman" w:cs="Times New Roman"/>
-          <w:sz w:val="24"/>
-          <w:szCs w:val="24"/>
-        </w:rPr>
-        <w:t xml:space="preserve"> </w:t>
-      </w:r>
-      <w:r>
-        <w:rPr>
-          <w:rFonts w:ascii="Times New Roman" w:eastAsia="Times New Roman" w:hAnsi="Times New Roman" w:cs="Times New Roman"/>
-          <w:sz w:val="24"/>
-          <w:szCs w:val="24"/>
-        </w:rPr>
-        <w:t>an</w:t>
-      </w:r>
-      <w:r>
-        <w:rPr>
-          <w:rFonts w:ascii="Times New Roman" w:eastAsia="Times New Roman" w:hAnsi="Times New Roman" w:cs="Times New Roman"/>
-          <w:sz w:val="24"/>
-          <w:szCs w:val="24"/>
-        </w:rPr>
-        <w:t xml:space="preserve"> </w:t>
-      </w:r>
-      <w:r>
-        <w:rPr>
-          <w:rFonts w:ascii="Times New Roman" w:eastAsia="Times New Roman" w:hAnsi="Times New Roman" w:cs="Times New Roman"/>
-          <w:sz w:val="24"/>
-          <w:szCs w:val="24"/>
-        </w:rPr>
-        <w:t>internal</w:t>
-      </w:r>
-      <w:r>
-        <w:rPr>
-          <w:rFonts w:ascii="Times New Roman" w:eastAsia="Times New Roman" w:hAnsi="Times New Roman" w:cs="Times New Roman"/>
-          <w:sz w:val="24"/>
-          <w:szCs w:val="24"/>
-        </w:rPr>
-        <w:t xml:space="preserve"> </w:t>
-      </w:r>
-      <w:r>
-        <w:rPr>
-          <w:rFonts w:ascii="Times New Roman" w:eastAsia="Times New Roman" w:hAnsi="Times New Roman" w:cs="Times New Roman"/>
-          <w:sz w:val="24"/>
-          <w:szCs w:val="24"/>
-        </w:rPr>
-        <w:t>energy</w:t>
-      </w:r>
-      <w:r>
-        <w:rPr>
-          <w:rFonts w:ascii="Times New Roman" w:eastAsia="Times New Roman" w:hAnsi="Times New Roman" w:cs="Times New Roman"/>
-          <w:sz w:val="24"/>
-          <w:szCs w:val="24"/>
-        </w:rPr>
-        <w:t xml:space="preserve"> </w:t>
-      </w:r>
-      <w:r>
-        <w:rPr>
-          <w:rFonts w:ascii="Times New Roman" w:eastAsia="Times New Roman" w:hAnsi="Times New Roman" w:cs="Times New Roman"/>
-          <w:sz w:val="24"/>
-          <w:szCs w:val="24"/>
-        </w:rPr>
-        <w:t>level</w:t>
-      </w:r>
-      <w:r>
-        <w:rPr>
-          <w:rFonts w:ascii="Times New Roman" w:eastAsia="Times New Roman" w:hAnsi="Times New Roman" w:cs="Times New Roman"/>
-          <w:sz w:val="24"/>
-          <w:szCs w:val="24"/>
-        </w:rPr>
-        <w:t xml:space="preserve"> </w:t>
-      </w:r>
-      <w:r>
-        <w:rPr>
-          <w:rFonts w:ascii="Times New Roman" w:eastAsia="Times New Roman" w:hAnsi="Times New Roman" w:cs="Times New Roman"/>
-          <w:sz w:val="24"/>
-          <w:szCs w:val="24"/>
-        </w:rPr>
-        <w:t>that</w:t>
-      </w:r>
-      <w:r>
-        <w:rPr>
-          <w:rFonts w:ascii="Times New Roman" w:eastAsia="Times New Roman" w:hAnsi="Times New Roman" w:cs="Times New Roman"/>
-          <w:sz w:val="24"/>
-          <w:szCs w:val="24"/>
-        </w:rPr>
-        <w:t xml:space="preserve"> </w:t>
-      </w:r>
-      <w:r>
-        <w:rPr>
-          <w:rFonts w:ascii="Times New Roman" w:eastAsia="Times New Roman" w:hAnsi="Times New Roman" w:cs="Times New Roman"/>
-          <w:sz w:val="24"/>
-          <w:szCs w:val="24"/>
-        </w:rPr>
-        <w:t>is</w:t>
-      </w:r>
-      <w:r>
-        <w:rPr>
-          <w:rFonts w:ascii="Times New Roman" w:eastAsia="Times New Roman" w:hAnsi="Times New Roman" w:cs="Times New Roman"/>
-          <w:sz w:val="24"/>
-          <w:szCs w:val="24"/>
-        </w:rPr>
-        <w:t xml:space="preserve"> </w:t>
-      </w:r>
-      <w:r>
-        <w:rPr>
-          <w:rFonts w:ascii="Times New Roman" w:eastAsia="Times New Roman" w:hAnsi="Times New Roman" w:cs="Times New Roman"/>
-          <w:sz w:val="24"/>
-          <w:szCs w:val="24"/>
-        </w:rPr>
-        <w:t>initialized</w:t>
-      </w:r>
-      <w:r>
-        <w:rPr>
-          <w:rFonts w:ascii="Times New Roman" w:eastAsia="Times New Roman" w:hAnsi="Times New Roman" w:cs="Times New Roman"/>
-          <w:sz w:val="24"/>
-          <w:szCs w:val="24"/>
-        </w:rPr>
-        <w:t xml:space="preserve"> </w:t>
-      </w:r>
-      <w:r>
-        <w:rPr>
-          <w:rFonts w:ascii="Times New Roman" w:eastAsia="Times New Roman" w:hAnsi="Times New Roman" w:cs="Times New Roman"/>
-          <w:sz w:val="24"/>
-          <w:szCs w:val="24"/>
-        </w:rPr>
-        <w:t>to</w:t>
-      </w:r>
-      <w:r>
-        <w:rPr>
-          <w:rFonts w:ascii="Times New Roman" w:eastAsia="Times New Roman" w:hAnsi="Times New Roman" w:cs="Times New Roman"/>
-          <w:sz w:val="24"/>
-          <w:szCs w:val="24"/>
-        </w:rPr>
-        <w:t xml:space="preserve"> </w:t>
-      </w:r>
-      <w:r>
-        <w:rPr>
-          <w:rFonts w:ascii="Times New Roman" w:eastAsia="Times New Roman" w:hAnsi="Times New Roman" w:cs="Times New Roman"/>
-          <w:sz w:val="24"/>
-          <w:szCs w:val="24"/>
-        </w:rPr>
-        <w:t>500.</w:t>
-      </w:r>
-      <w:r>
-        <w:rPr>
-          <w:rFonts w:ascii="Times New Roman" w:eastAsia="Times New Roman" w:hAnsi="Times New Roman" w:cs="Times New Roman"/>
-          <w:sz w:val="24"/>
-          <w:szCs w:val="24"/>
-        </w:rPr>
-        <w:t xml:space="preserve"> </w:t>
-      </w:r>
-      <w:r>
-        <w:rPr>
-          <w:rFonts w:ascii="Times New Roman" w:eastAsia="Times New Roman" w:hAnsi="Times New Roman" w:cs="Times New Roman"/>
-          <w:sz w:val="24"/>
-          <w:szCs w:val="24"/>
-        </w:rPr>
-        <w:t>Each</w:t>
-      </w:r>
-      <w:r>
-        <w:rPr>
-          <w:rFonts w:ascii="Times New Roman" w:eastAsia="Times New Roman" w:hAnsi="Times New Roman" w:cs="Times New Roman"/>
-          <w:sz w:val="24"/>
-          <w:szCs w:val="24"/>
-        </w:rPr>
-        <w:t xml:space="preserve"> </w:t>
-      </w:r>
-      <w:r>
-        <w:rPr>
-          <w:rFonts w:ascii="Times New Roman" w:eastAsia="Times New Roman" w:hAnsi="Times New Roman" w:cs="Times New Roman"/>
-          <w:sz w:val="24"/>
-          <w:szCs w:val="24"/>
-        </w:rPr>
-        <w:t>time</w:t>
-      </w:r>
-      <w:r>
-        <w:rPr>
-          <w:rFonts w:ascii="Times New Roman" w:eastAsia="Times New Roman" w:hAnsi="Times New Roman" w:cs="Times New Roman"/>
-          <w:sz w:val="24"/>
-          <w:szCs w:val="24"/>
-        </w:rPr>
-        <w:t xml:space="preserve"> </w:t>
-      </w:r>
-      <w:r>
-        <w:rPr>
-          <w:rFonts w:ascii="Times New Roman" w:eastAsia="Times New Roman" w:hAnsi="Times New Roman" w:cs="Times New Roman"/>
-          <w:sz w:val="24"/>
-          <w:szCs w:val="24"/>
-        </w:rPr>
-        <w:t>a</w:t>
-      </w:r>
-      <w:r>
-        <w:rPr>
-          <w:rFonts w:ascii="Times New Roman" w:eastAsia="Times New Roman" w:hAnsi="Times New Roman" w:cs="Times New Roman"/>
-          <w:sz w:val="24"/>
-          <w:szCs w:val="24"/>
-        </w:rPr>
-        <w:t xml:space="preserve"> </w:t>
-      </w:r>
-      <w:r>
-        <w:rPr>
-          <w:rFonts w:ascii="Times New Roman" w:eastAsia="Times New Roman" w:hAnsi="Times New Roman" w:cs="Times New Roman"/>
-          <w:sz w:val="24"/>
-          <w:szCs w:val="24"/>
-        </w:rPr>
-        <w:t>DOCO</w:t>
-      </w:r>
-      <w:r>
-        <w:rPr>
-          <w:rFonts w:ascii="Times New Roman" w:eastAsia="Times New Roman" w:hAnsi="Times New Roman" w:cs="Times New Roman"/>
-          <w:sz w:val="24"/>
-          <w:szCs w:val="24"/>
-        </w:rPr>
-        <w:t xml:space="preserve"> </w:t>
-      </w:r>
-      <w:r>
-        <w:rPr>
-          <w:rFonts w:ascii="Times New Roman" w:eastAsia="Times New Roman" w:hAnsi="Times New Roman" w:cs="Times New Roman"/>
-          <w:sz w:val="24"/>
-          <w:szCs w:val="24"/>
-        </w:rPr>
-        <w:t>moves</w:t>
-      </w:r>
-      <w:r>
-        <w:rPr>
-          <w:rFonts w:ascii="Times New Roman" w:eastAsia="Times New Roman" w:hAnsi="Times New Roman" w:cs="Times New Roman"/>
-          <w:sz w:val="24"/>
-          <w:szCs w:val="24"/>
-        </w:rPr>
-        <w:t xml:space="preserve"> </w:t>
-      </w:r>
-      <w:r>
-        <w:rPr>
-          <w:rFonts w:ascii="Times New Roman" w:eastAsia="Times New Roman" w:hAnsi="Times New Roman" w:cs="Times New Roman"/>
-          <w:sz w:val="24"/>
-          <w:szCs w:val="24"/>
-        </w:rPr>
-        <w:t>from</w:t>
-      </w:r>
-      <w:r>
-        <w:rPr>
-          <w:rFonts w:ascii="Times New Roman" w:eastAsia="Times New Roman" w:hAnsi="Times New Roman" w:cs="Times New Roman"/>
-          <w:sz w:val="24"/>
-          <w:szCs w:val="24"/>
-        </w:rPr>
-        <w:t xml:space="preserve"> </w:t>
-      </w:r>
-      <w:r>
-        <w:rPr>
-          <w:rFonts w:ascii="Times New Roman" w:eastAsia="Times New Roman" w:hAnsi="Times New Roman" w:cs="Times New Roman"/>
-          <w:sz w:val="24"/>
-          <w:szCs w:val="24"/>
-        </w:rPr>
-        <w:t>one</w:t>
-      </w:r>
-      <w:r>
-        <w:rPr>
-          <w:rFonts w:ascii="Times New Roman" w:eastAsia="Times New Roman" w:hAnsi="Times New Roman" w:cs="Times New Roman"/>
-          <w:sz w:val="24"/>
-          <w:szCs w:val="24"/>
-        </w:rPr>
-        <w:t xml:space="preserve"> </w:t>
-      </w:r>
-      <w:r>
-        <w:rPr>
-          <w:rFonts w:ascii="Times New Roman" w:eastAsia="Times New Roman" w:hAnsi="Times New Roman" w:cs="Times New Roman"/>
-          <w:sz w:val="24"/>
-          <w:szCs w:val="24"/>
-        </w:rPr>
-        <w:t>cell</w:t>
-      </w:r>
-      <w:r>
-        <w:rPr>
-          <w:rFonts w:ascii="Times New Roman" w:eastAsia="Times New Roman" w:hAnsi="Times New Roman" w:cs="Times New Roman"/>
-          <w:sz w:val="24"/>
-          <w:szCs w:val="24"/>
-        </w:rPr>
-        <w:t xml:space="preserve"> </w:t>
-      </w:r>
-      <w:r>
-        <w:rPr>
-          <w:rFonts w:ascii="Times New Roman" w:eastAsia="Times New Roman" w:hAnsi="Times New Roman" w:cs="Times New Roman"/>
-          <w:sz w:val="24"/>
-          <w:szCs w:val="24"/>
-        </w:rPr>
-        <w:t>to</w:t>
-      </w:r>
-      <w:r>
-        <w:rPr>
-          <w:rFonts w:ascii="Times New Roman" w:eastAsia="Times New Roman" w:hAnsi="Times New Roman" w:cs="Times New Roman"/>
-          <w:sz w:val="24"/>
-          <w:szCs w:val="24"/>
-        </w:rPr>
-        <w:t xml:space="preserve"> </w:t>
-      </w:r>
-      <w:r>
-        <w:rPr>
-          <w:rFonts w:ascii="Times New Roman" w:eastAsia="Times New Roman" w:hAnsi="Times New Roman" w:cs="Times New Roman"/>
-          <w:sz w:val="24"/>
-          <w:szCs w:val="24"/>
-        </w:rPr>
-        <w:t>another</w:t>
-      </w:r>
-      <w:r>
-        <w:rPr>
-          <w:rFonts w:ascii="Times New Roman" w:eastAsia="Times New Roman" w:hAnsi="Times New Roman" w:cs="Times New Roman"/>
-          <w:sz w:val="24"/>
-          <w:szCs w:val="24"/>
-        </w:rPr>
-        <w:t xml:space="preserve"> </w:t>
-      </w:r>
-      <w:r>
-        <w:rPr>
-          <w:rFonts w:ascii="Times New Roman" w:eastAsia="Times New Roman" w:hAnsi="Times New Roman" w:cs="Times New Roman"/>
-          <w:sz w:val="24"/>
-          <w:szCs w:val="24"/>
-        </w:rPr>
-        <w:t>it</w:t>
-      </w:r>
-      <w:r>
-        <w:rPr>
-          <w:rFonts w:ascii="Times New Roman" w:eastAsia="Times New Roman" w:hAnsi="Times New Roman" w:cs="Times New Roman"/>
-          <w:sz w:val="24"/>
-          <w:szCs w:val="24"/>
-        </w:rPr>
-        <w:t xml:space="preserve"> </w:t>
-      </w:r>
-      <w:r>
-        <w:rPr>
-          <w:rFonts w:ascii="Times New Roman" w:eastAsia="Times New Roman" w:hAnsi="Times New Roman" w:cs="Times New Roman"/>
-          <w:sz w:val="24"/>
-          <w:szCs w:val="24"/>
-        </w:rPr>
-        <w:t>expends</w:t>
-      </w:r>
-      <w:r>
-        <w:rPr>
-          <w:rFonts w:ascii="Times New Roman" w:eastAsia="Times New Roman" w:hAnsi="Times New Roman" w:cs="Times New Roman"/>
-          <w:sz w:val="24"/>
-          <w:szCs w:val="24"/>
-        </w:rPr>
-        <w:t xml:space="preserve"> </w:t>
-      </w:r>
-      <w:r>
-        <w:rPr>
-          <w:rFonts w:ascii="Times New Roman" w:eastAsia="Times New Roman" w:hAnsi="Times New Roman" w:cs="Times New Roman"/>
-          <w:sz w:val="24"/>
-          <w:szCs w:val="24"/>
-        </w:rPr>
-        <w:t>25</w:t>
-      </w:r>
-      <w:r>
-        <w:rPr>
-          <w:rFonts w:ascii="Times New Roman" w:eastAsia="Times New Roman" w:hAnsi="Times New Roman" w:cs="Times New Roman"/>
-          <w:sz w:val="24"/>
-          <w:szCs w:val="24"/>
-        </w:rPr>
-        <w:t xml:space="preserve"> </w:t>
-      </w:r>
-      <w:r>
-        <w:rPr>
-          <w:rFonts w:ascii="Times New Roman" w:eastAsia="Times New Roman" w:hAnsi="Times New Roman" w:cs="Times New Roman"/>
-          <w:sz w:val="24"/>
-          <w:szCs w:val="24"/>
-        </w:rPr>
-        <w:t>units</w:t>
-      </w:r>
-      <w:r>
-        <w:rPr>
-          <w:rFonts w:ascii="Times New Roman" w:eastAsia="Times New Roman" w:hAnsi="Times New Roman" w:cs="Times New Roman"/>
-          <w:sz w:val="24"/>
-          <w:szCs w:val="24"/>
-        </w:rPr>
-        <w:t xml:space="preserve"> </w:t>
-      </w:r>
-      <w:r>
-        <w:rPr>
-          <w:rFonts w:ascii="Times New Roman" w:eastAsia="Times New Roman" w:hAnsi="Times New Roman" w:cs="Times New Roman"/>
-          <w:sz w:val="24"/>
-          <w:szCs w:val="24"/>
-        </w:rPr>
-        <w:t>of</w:t>
-      </w:r>
-      <w:r>
-        <w:rPr>
-          <w:rFonts w:ascii="Times New Roman" w:eastAsia="Times New Roman" w:hAnsi="Times New Roman" w:cs="Times New Roman"/>
-          <w:sz w:val="24"/>
-          <w:szCs w:val="24"/>
-        </w:rPr>
-        <w:t xml:space="preserve"> </w:t>
-      </w:r>
-      <w:r>
-        <w:rPr>
-          <w:rFonts w:ascii="Times New Roman" w:eastAsia="Times New Roman" w:hAnsi="Times New Roman" w:cs="Times New Roman"/>
-          <w:sz w:val="24"/>
-          <w:szCs w:val="24"/>
-        </w:rPr>
-        <w:t>energy.</w:t>
-      </w:r>
-      <w:r>
-        <w:rPr>
-          <w:rFonts w:ascii="Times New Roman" w:eastAsia="Times New Roman" w:hAnsi="Times New Roman" w:cs="Times New Roman"/>
-          <w:sz w:val="24"/>
-          <w:szCs w:val="24"/>
-        </w:rPr>
-        <w:t xml:space="preserve"> </w:t>
-      </w:r>
-      <w:r>
-        <w:rPr>
-          <w:rFonts w:ascii="Times New Roman" w:eastAsia="Times New Roman" w:hAnsi="Times New Roman" w:cs="Times New Roman"/>
-          <w:sz w:val="24"/>
-          <w:szCs w:val="24"/>
-        </w:rPr>
-        <w:t>This</w:t>
-      </w:r>
-      <w:r>
-        <w:rPr>
-          <w:rFonts w:ascii="Times New Roman" w:eastAsia="Times New Roman" w:hAnsi="Times New Roman" w:cs="Times New Roman"/>
-          <w:sz w:val="24"/>
-          <w:szCs w:val="24"/>
-        </w:rPr>
-        <w:t xml:space="preserve"> </w:t>
-      </w:r>
-      <w:r>
-        <w:rPr>
-          <w:rFonts w:ascii="Times New Roman" w:eastAsia="Times New Roman" w:hAnsi="Times New Roman" w:cs="Times New Roman"/>
-          <w:sz w:val="24"/>
-          <w:szCs w:val="24"/>
-        </w:rPr>
-        <w:t>is</w:t>
-      </w:r>
-      <w:r>
-        <w:rPr>
-          <w:rFonts w:ascii="Times New Roman" w:eastAsia="Times New Roman" w:hAnsi="Times New Roman" w:cs="Times New Roman"/>
-          <w:sz w:val="24"/>
-          <w:szCs w:val="24"/>
-        </w:rPr>
-        <w:t xml:space="preserve"> </w:t>
-      </w:r>
-      <w:r>
-        <w:rPr>
-          <w:rFonts w:ascii="Times New Roman" w:eastAsia="Times New Roman" w:hAnsi="Times New Roman" w:cs="Times New Roman"/>
-          <w:sz w:val="24"/>
-          <w:szCs w:val="24"/>
-        </w:rPr>
-        <w:t>a</w:t>
-      </w:r>
-      <w:r>
-        <w:rPr>
-          <w:rFonts w:ascii="Times New Roman" w:eastAsia="Times New Roman" w:hAnsi="Times New Roman" w:cs="Times New Roman"/>
-          <w:sz w:val="24"/>
-          <w:szCs w:val="24"/>
-        </w:rPr>
-        <w:t xml:space="preserve"> </w:t>
-      </w:r>
-      <w:r>
-        <w:rPr>
-          <w:rFonts w:ascii="Times New Roman" w:eastAsia="Times New Roman" w:hAnsi="Times New Roman" w:cs="Times New Roman"/>
-          <w:sz w:val="24"/>
-          <w:szCs w:val="24"/>
-        </w:rPr>
-        <w:t>change</w:t>
-      </w:r>
-      <w:r>
-        <w:rPr>
-          <w:rFonts w:ascii="Times New Roman" w:eastAsia="Times New Roman" w:hAnsi="Times New Roman" w:cs="Times New Roman"/>
-          <w:sz w:val="24"/>
-          <w:szCs w:val="24"/>
-        </w:rPr>
-        <w:t xml:space="preserve"> </w:t>
-      </w:r>
-      <w:r>
-        <w:rPr>
-          <w:rFonts w:ascii="Times New Roman" w:eastAsia="Times New Roman" w:hAnsi="Times New Roman" w:cs="Times New Roman"/>
-          <w:sz w:val="24"/>
-          <w:szCs w:val="24"/>
-        </w:rPr>
-        <w:t>from</w:t>
-      </w:r>
-      <w:r>
-        <w:rPr>
-          <w:rFonts w:ascii="Times New Roman" w:eastAsia="Times New Roman" w:hAnsi="Times New Roman" w:cs="Times New Roman"/>
-          <w:sz w:val="24"/>
-          <w:szCs w:val="24"/>
-        </w:rPr>
-        <w:t xml:space="preserve"> </w:t>
-      </w:r>
-      <w:r>
-        <w:rPr>
-          <w:rFonts w:ascii="Times New Roman" w:eastAsia="Times New Roman" w:hAnsi="Times New Roman" w:cs="Times New Roman"/>
-          <w:sz w:val="24"/>
-          <w:szCs w:val="24"/>
-        </w:rPr>
-        <w:t>program</w:t>
-      </w:r>
-      <w:r>
-        <w:rPr>
-          <w:rFonts w:ascii="Times New Roman" w:eastAsia="Times New Roman" w:hAnsi="Times New Roman" w:cs="Times New Roman"/>
-          <w:sz w:val="24"/>
-          <w:szCs w:val="24"/>
-        </w:rPr>
-        <w:t xml:space="preserve"> </w:t>
-      </w:r>
-      <w:r>
-        <w:rPr>
-          <w:rFonts w:ascii="Times New Roman" w:eastAsia="Times New Roman" w:hAnsi="Times New Roman" w:cs="Times New Roman"/>
-          <w:sz w:val="24"/>
-          <w:szCs w:val="24"/>
-        </w:rPr>
-        <w:t>1.</w:t>
-      </w:r>
-      <w:r>
-        <w:rPr>
-          <w:rFonts w:ascii="Times New Roman" w:eastAsia="Times New Roman" w:hAnsi="Times New Roman" w:cs="Times New Roman"/>
-          <w:sz w:val="24"/>
-          <w:szCs w:val="24"/>
-        </w:rPr>
-        <w:t xml:space="preserve"> </w:t>
-      </w:r>
-      <w:r>
-        <w:rPr>
-          <w:rFonts w:ascii="Times New Roman" w:eastAsia="Times New Roman" w:hAnsi="Times New Roman" w:cs="Times New Roman"/>
-          <w:sz w:val="24"/>
-          <w:szCs w:val="24"/>
-        </w:rPr>
-        <w:t>(Note:</w:t>
-      </w:r>
-      <w:r>
-        <w:rPr>
-          <w:rFonts w:ascii="Times New Roman" w:eastAsia="Times New Roman" w:hAnsi="Times New Roman" w:cs="Times New Roman"/>
-          <w:sz w:val="24"/>
-          <w:szCs w:val="24"/>
-        </w:rPr>
-        <w:t xml:space="preserve"> </w:t>
-      </w:r>
-      <w:r>
-        <w:rPr>
-          <w:rFonts w:ascii="Times New Roman" w:eastAsia="Times New Roman" w:hAnsi="Times New Roman" w:cs="Times New Roman"/>
-          <w:sz w:val="24"/>
-          <w:szCs w:val="24"/>
-        </w:rPr>
-        <w:t>additional</w:t>
-      </w:r>
-      <w:r>
-        <w:rPr>
-          <w:rFonts w:ascii="Times New Roman" w:eastAsia="Times New Roman" w:hAnsi="Times New Roman" w:cs="Times New Roman"/>
-          <w:sz w:val="24"/>
-          <w:szCs w:val="24"/>
-        </w:rPr>
-        <w:t xml:space="preserve"> </w:t>
-      </w:r>
-      <w:r>
-        <w:rPr>
-          <w:rFonts w:ascii="Times New Roman" w:eastAsia="Times New Roman" w:hAnsi="Times New Roman" w:cs="Times New Roman"/>
-          <w:sz w:val="24"/>
-          <w:szCs w:val="24"/>
-        </w:rPr>
-        <w:t>behaviors</w:t>
-      </w:r>
-      <w:r>
-        <w:rPr>
-          <w:rFonts w:ascii="Times New Roman" w:eastAsia="Times New Roman" w:hAnsi="Times New Roman" w:cs="Times New Roman"/>
-          <w:sz w:val="24"/>
-          <w:szCs w:val="24"/>
-        </w:rPr>
-        <w:t xml:space="preserve"> </w:t>
-      </w:r>
-      <w:r>
-        <w:rPr>
-          <w:rFonts w:ascii="Times New Roman" w:eastAsia="Times New Roman" w:hAnsi="Times New Roman" w:cs="Times New Roman"/>
-          <w:sz w:val="24"/>
-          <w:szCs w:val="24"/>
-        </w:rPr>
-        <w:t>that</w:t>
-      </w:r>
-      <w:r>
-        <w:rPr>
-          <w:rFonts w:ascii="Times New Roman" w:eastAsia="Times New Roman" w:hAnsi="Times New Roman" w:cs="Times New Roman"/>
-          <w:sz w:val="24"/>
-          <w:szCs w:val="24"/>
-        </w:rPr>
-        <w:t xml:space="preserve"> </w:t>
-      </w:r>
-      <w:r>
-        <w:rPr>
-          <w:rFonts w:ascii="Times New Roman" w:eastAsia="Times New Roman" w:hAnsi="Times New Roman" w:cs="Times New Roman"/>
-          <w:sz w:val="24"/>
-          <w:szCs w:val="24"/>
-        </w:rPr>
-        <w:t>expend</w:t>
-      </w:r>
-      <w:r>
-        <w:rPr>
-          <w:rFonts w:ascii="Times New Roman" w:eastAsia="Times New Roman" w:hAnsi="Times New Roman" w:cs="Times New Roman"/>
-          <w:sz w:val="24"/>
-          <w:szCs w:val="24"/>
-        </w:rPr>
-        <w:t xml:space="preserve"> </w:t>
-      </w:r>
-      <w:r>
-        <w:rPr>
-          <w:rFonts w:ascii="Times New Roman" w:eastAsia="Times New Roman" w:hAnsi="Times New Roman" w:cs="Times New Roman"/>
-          <w:sz w:val="24"/>
-          <w:szCs w:val="24"/>
-        </w:rPr>
-        <w:t>energy</w:t>
-      </w:r>
-      <w:r>
-        <w:rPr>
-          <w:rFonts w:ascii="Times New Roman" w:eastAsia="Times New Roman" w:hAnsi="Times New Roman" w:cs="Times New Roman"/>
-          <w:sz w:val="24"/>
-          <w:szCs w:val="24"/>
-        </w:rPr>
-        <w:t xml:space="preserve"> </w:t>
-      </w:r>
-      <w:r>
-        <w:rPr>
-          <w:rFonts w:ascii="Times New Roman" w:eastAsia="Times New Roman" w:hAnsi="Times New Roman" w:cs="Times New Roman"/>
-          <w:sz w:val="24"/>
-          <w:szCs w:val="24"/>
-        </w:rPr>
-        <w:t>may</w:t>
-      </w:r>
-      <w:r>
-        <w:rPr>
-          <w:rFonts w:ascii="Times New Roman" w:eastAsia="Times New Roman" w:hAnsi="Times New Roman" w:cs="Times New Roman"/>
-          <w:sz w:val="24"/>
-          <w:szCs w:val="24"/>
-        </w:rPr>
-        <w:t xml:space="preserve"> </w:t>
-      </w:r>
-      <w:r>
-        <w:rPr>
-          <w:rFonts w:ascii="Times New Roman" w:eastAsia="Times New Roman" w:hAnsi="Times New Roman" w:cs="Times New Roman"/>
-          <w:sz w:val="24"/>
-          <w:szCs w:val="24"/>
-        </w:rPr>
-        <w:t>be</w:t>
-      </w:r>
-      <w:r>
-        <w:rPr>
-          <w:rFonts w:ascii="Times New Roman" w:eastAsia="Times New Roman" w:hAnsi="Times New Roman" w:cs="Times New Roman"/>
-          <w:sz w:val="24"/>
-          <w:szCs w:val="24"/>
-        </w:rPr>
-        <w:t xml:space="preserve"> </w:t>
-      </w:r>
-      <w:r>
-        <w:rPr>
-          <w:rFonts w:ascii="Times New Roman" w:eastAsia="Times New Roman" w:hAnsi="Times New Roman" w:cs="Times New Roman"/>
-          <w:sz w:val="24"/>
-          <w:szCs w:val="24"/>
-        </w:rPr>
-        <w:t>added</w:t>
-      </w:r>
-      <w:r>
-        <w:rPr>
-          <w:rFonts w:ascii="Times New Roman" w:eastAsia="Times New Roman" w:hAnsi="Times New Roman" w:cs="Times New Roman"/>
-          <w:sz w:val="24"/>
-          <w:szCs w:val="24"/>
-        </w:rPr>
-        <w:t xml:space="preserve"> </w:t>
-      </w:r>
-      <w:r>
-        <w:rPr>
-          <w:rFonts w:ascii="Times New Roman" w:eastAsia="Times New Roman" w:hAnsi="Times New Roman" w:cs="Times New Roman"/>
-          <w:sz w:val="24"/>
-          <w:szCs w:val="24"/>
-        </w:rPr>
-        <w:t>later.)</w:t>
-      </w:r>
+      <w:hyperlink r:id="rId9" w:history="1">
+        <w:r>
+          <w:rPr>
+            <w:rStyle w:val="Hyperlink"/>
+            <w:rFonts w:ascii="Times New Roman" w:eastAsia="Times New Roman" w:hAnsi="Times New Roman" w:cs="Times New Roman"/>
+            <w:sz w:val="24"/>
+            <w:szCs w:val="24"/>
+          </w:rPr>
+          <w:t>https://www.uml-diagrams.org/design-pattern-abstract-factory-uml-class-diagram-example.html</w:t>
+        </w:r>
+      </w:hyperlink>
+    </w:p>
+    <w:p>
+      <w:pPr>
+        <w:numPr>
+          <w:ilvl w:val="1"/>
+          <w:numId w:val="1"/>
+        </w:numPr>
+        <w:spacing w:before="100" w:beforeAutospacing="1" w:after="100" w:afterAutospacing="1" w:line="240" w:lineRule="auto"/>
+        <w:rPr>
+          <w:rFonts w:ascii="Times New Roman" w:eastAsia="Times New Roman" w:hAnsi="Times New Roman" w:cs="Times New Roman"/>
+          <w:sz w:val="24"/>
+          <w:szCs w:val="24"/>
+        </w:rPr>
+      </w:pPr>
+      <w:r>
+        <w:rPr>
+          <w:noProof/>
+        </w:rPr>
+        <w:lastRenderedPageBreak/>
+        <w:drawing>
+          <wp:inline distT="0" distB="0" distL="0" distR="0" wp14:anchorId="61C5A9AD" wp14:editId="2363F62D">
+            <wp:extent cx="5943600" cy="2867660"/>
+            <wp:effectExtent l="0" t="0" r="0" b="8890"/>
+            <wp:docPr id="2" name="Picture 2"/>
+            <wp:cNvGraphicFramePr>
+              <a:graphicFrameLocks xmlns:a="http://schemas.openxmlformats.org/drawingml/2006/main" noChangeAspect="1"/>
+            </wp:cNvGraphicFramePr>
+            <a:graphic xmlns:a="http://schemas.openxmlformats.org/drawingml/2006/main">
+              <a:graphicData uri="http://schemas.openxmlformats.org/drawingml/2006/picture">
+                <pic:pic xmlns:pic="http://schemas.openxmlformats.org/drawingml/2006/picture">
+                  <pic:nvPicPr>
+                    <pic:cNvPr id="0" name="Picture 1"/>
+                    <pic:cNvPicPr>
+                      <a:picLocks noChangeAspect="1" noChangeArrowheads="1"/>
+                    </pic:cNvPicPr>
+                  </pic:nvPicPr>
+                  <pic:blipFill>
+                    <a:blip r:embed="rId10">
+                      <a:extLst>
+                        <a:ext uri="{28A0092B-C50C-407E-A947-70E740481C1C}">
+                          <a14:useLocalDpi xmlns:a14="http://schemas.microsoft.com/office/drawing/2010/main" val="0"/>
+                        </a:ext>
+                      </a:extLst>
+                    </a:blip>
+                    <a:srcRect/>
+                    <a:stretch>
+                      <a:fillRect/>
+                    </a:stretch>
+                  </pic:blipFill>
+                  <pic:spPr bwMode="auto">
+                    <a:xfrm>
+                      <a:off x="0" y="0"/>
+                      <a:ext cx="5943600" cy="2867660"/>
+                    </a:xfrm>
+                    <a:prstGeom prst="rect">
+                      <a:avLst/>
+                    </a:prstGeom>
+                    <a:noFill/>
+                    <a:ln>
+                      <a:noFill/>
+                    </a:ln>
+                  </pic:spPr>
+                </pic:pic>
+              </a:graphicData>
+            </a:graphic>
+          </wp:inline>
+        </w:drawing>
+      </w:r>
+    </w:p>
+    <w:p>
+      <w:pPr>
+        <w:numPr>
+          <w:ilvl w:val="1"/>
+          <w:numId w:val="1"/>
+        </w:numPr>
+        <w:spacing w:before="100" w:beforeAutospacing="1" w:after="100" w:afterAutospacing="1" w:line="240" w:lineRule="auto"/>
+        <w:rPr>
+          <w:rFonts w:ascii="Times New Roman" w:eastAsia="Times New Roman" w:hAnsi="Times New Roman" w:cs="Times New Roman"/>
+          <w:sz w:val="24"/>
+          <w:szCs w:val="24"/>
+        </w:rPr>
+      </w:pPr>
+      <w:hyperlink r:id="rId11" w:history="1">
+        <w:r>
+          <w:rPr>
+            <w:rStyle w:val="Hyperlink"/>
+            <w:rFonts w:ascii="Times New Roman" w:eastAsia="Times New Roman" w:hAnsi="Times New Roman" w:cs="Times New Roman"/>
+            <w:sz w:val="24"/>
+            <w:szCs w:val="24"/>
+          </w:rPr>
+          <w:t>https://www.planttext.com/api/plantuml/svg/l5RBZjem5DtxAoowWM4IQRO8eQ4pcdPJ3HBIT1cvZc5SENPacs5U_R8k-adzXLx7iPCG0kscI0Z7vzo7pxtNuVVFNzV64crtXK38SYiONYsJgnc-4SGOVB-pWak64EBIChqXbE5RHTKNzSJMLXFBjY_e3M7uJ8lMtdY2VY14An-EZsjISj5cuLdVMSNAkMRKSYM1KHAkiR6QowrVGoQULIh3swG0J4d-NK7MU</w:t>
+        </w:r>
+        <w:r>
+          <w:rPr>
+            <w:rStyle w:val="Hyperlink"/>
+            <w:rFonts w:ascii="Times New Roman" w:eastAsia="Times New Roman" w:hAnsi="Times New Roman" w:cs="Times New Roman"/>
+            <w:sz w:val="24"/>
+            <w:szCs w:val="24"/>
+          </w:rPr>
+          <w:t>K</w:t>
+        </w:r>
+        <w:r>
+          <w:rPr>
+            <w:rStyle w:val="Hyperlink"/>
+            <w:rFonts w:ascii="Times New Roman" w:eastAsia="Times New Roman" w:hAnsi="Times New Roman" w:cs="Times New Roman"/>
+            <w:sz w:val="24"/>
+            <w:szCs w:val="24"/>
+          </w:rPr>
+          <w:t>QP40RW9_2cz11BKReh-L_JDqgTeRepPgfqkPtaZE49xvKMURQ_nCt3OwLUe_Zo6voVKBlcHIcOa-oEE9THUgaiIv8ABHYOvHancG751BDAUWxL31HsnhTiGtR2GeqE0KwsIXBHHpuhpL-LjCUm1wOjfnKIQtu3ydpIF0zr_r2yP5juXgHU6KZYi3KiFKWVYSuA0ZL-1gpMQrx_E7215vvfML5clV862wVm76IxX6ymcJfIuxphswKPYHikywNtxFQDgqvLbKbZTpJ2eU4TDCXuSYwloge-oNtTWJxkYNXHuA-kKJugegF4ITMNOIRC4H-u5JvHq5E42jPOd3QOvb3gp34QpwxwhPmAmcMOUMB9YcZ3D0uxOQHDs85ktWdY9gFU24s1MqqKrW-SxPbktIZr1E2t_zdT_P7qbrkJbhlBLiG2JOPu0t0JT80G8W-vz-T4ACxQw6g4Bv9SxMM2HnUZIhy15DPn15kjvFPLYnEC-noFDsL6hlWTB9ONeKea7x-sYytWiJHzNtGbdU5ucvapyh9dosHk-g-ISxB_cs4inv3PwJeDHnj-itPiqE1R0C_VqxGp51trsa2QBd2jhsznWzgrTV116NO6E0EKVYOr7_bsc4Evwy6DpuqhOA5hE1xyzVW3003__mC0</w:t>
+        </w:r>
+      </w:hyperlink>
+    </w:p>
+    <w:p>
+      <w:pPr>
+        <w:numPr>
+          <w:ilvl w:val="1"/>
+          <w:numId w:val="1"/>
+        </w:numPr>
+        <w:spacing w:before="100" w:beforeAutospacing="1" w:after="100" w:afterAutospacing="1" w:line="240" w:lineRule="auto"/>
+        <w:rPr>
+          <w:rFonts w:ascii="Times New Roman" w:eastAsia="Times New Roman" w:hAnsi="Times New Roman" w:cs="Times New Roman"/>
+          <w:sz w:val="24"/>
+          <w:szCs w:val="24"/>
+        </w:rPr>
+      </w:pPr>
     </w:p>
     <w:p>
       <w:pPr>
@@ -11263,39 +10701,391 @@
           <w:sz w:val="24"/>
           <w:szCs w:val="24"/>
         </w:rPr>
-        <w:t>A</w:t>
-      </w:r>
-      <w:r>
-        <w:rPr>
-          <w:rFonts w:ascii="Times New Roman" w:eastAsia="Times New Roman" w:hAnsi="Times New Roman" w:cs="Times New Roman"/>
-          <w:sz w:val="24"/>
-          <w:szCs w:val="24"/>
-        </w:rPr>
-        <w:t xml:space="preserve"> </w:t>
-      </w:r>
-      <w:r>
-        <w:rPr>
-          <w:rFonts w:ascii="Times New Roman" w:eastAsia="Times New Roman" w:hAnsi="Times New Roman" w:cs="Times New Roman"/>
-          <w:sz w:val="24"/>
-          <w:szCs w:val="24"/>
-        </w:rPr>
-        <w:t>predefined</w:t>
-      </w:r>
-      <w:r>
-        <w:rPr>
-          <w:rFonts w:ascii="Times New Roman" w:eastAsia="Times New Roman" w:hAnsi="Times New Roman" w:cs="Times New Roman"/>
-          <w:sz w:val="24"/>
-          <w:szCs w:val="24"/>
-        </w:rPr>
-        <w:t xml:space="preserve"> </w:t>
-      </w:r>
-      <w:r>
-        <w:rPr>
-          <w:rFonts w:ascii="Times New Roman" w:eastAsia="Times New Roman" w:hAnsi="Times New Roman" w:cs="Times New Roman"/>
-          <w:sz w:val="24"/>
-          <w:szCs w:val="24"/>
-        </w:rPr>
-        <w:t>number</w:t>
+        <w:t>DOCOs</w:t>
+      </w:r>
+      <w:r>
+        <w:rPr>
+          <w:rFonts w:ascii="Times New Roman" w:eastAsia="Times New Roman" w:hAnsi="Times New Roman" w:cs="Times New Roman"/>
+          <w:sz w:val="24"/>
+          <w:szCs w:val="24"/>
+        </w:rPr>
+        <w:t xml:space="preserve"> </w:t>
+      </w:r>
+      <w:r>
+        <w:rPr>
+          <w:rFonts w:ascii="Times New Roman" w:eastAsia="Times New Roman" w:hAnsi="Times New Roman" w:cs="Times New Roman"/>
+          <w:sz w:val="24"/>
+          <w:szCs w:val="24"/>
+        </w:rPr>
+        <w:t>maintain</w:t>
+      </w:r>
+      <w:r>
+        <w:rPr>
+          <w:rFonts w:ascii="Times New Roman" w:eastAsia="Times New Roman" w:hAnsi="Times New Roman" w:cs="Times New Roman"/>
+          <w:sz w:val="24"/>
+          <w:szCs w:val="24"/>
+        </w:rPr>
+        <w:t xml:space="preserve"> </w:t>
+      </w:r>
+      <w:r>
+        <w:rPr>
+          <w:rFonts w:ascii="Times New Roman" w:eastAsia="Times New Roman" w:hAnsi="Times New Roman" w:cs="Times New Roman"/>
+          <w:sz w:val="24"/>
+          <w:szCs w:val="24"/>
+        </w:rPr>
+        <w:t>an</w:t>
+      </w:r>
+      <w:r>
+        <w:rPr>
+          <w:rFonts w:ascii="Times New Roman" w:eastAsia="Times New Roman" w:hAnsi="Times New Roman" w:cs="Times New Roman"/>
+          <w:sz w:val="24"/>
+          <w:szCs w:val="24"/>
+        </w:rPr>
+        <w:t xml:space="preserve"> </w:t>
+      </w:r>
+      <w:r>
+        <w:rPr>
+          <w:rFonts w:ascii="Times New Roman" w:eastAsia="Times New Roman" w:hAnsi="Times New Roman" w:cs="Times New Roman"/>
+          <w:sz w:val="24"/>
+          <w:szCs w:val="24"/>
+        </w:rPr>
+        <w:t>internal</w:t>
+      </w:r>
+      <w:r>
+        <w:rPr>
+          <w:rFonts w:ascii="Times New Roman" w:eastAsia="Times New Roman" w:hAnsi="Times New Roman" w:cs="Times New Roman"/>
+          <w:sz w:val="24"/>
+          <w:szCs w:val="24"/>
+        </w:rPr>
+        <w:t xml:space="preserve"> </w:t>
+      </w:r>
+      <w:r>
+        <w:rPr>
+          <w:rFonts w:ascii="Times New Roman" w:eastAsia="Times New Roman" w:hAnsi="Times New Roman" w:cs="Times New Roman"/>
+          <w:sz w:val="24"/>
+          <w:szCs w:val="24"/>
+        </w:rPr>
+        <w:t>energy</w:t>
+      </w:r>
+      <w:r>
+        <w:rPr>
+          <w:rFonts w:ascii="Times New Roman" w:eastAsia="Times New Roman" w:hAnsi="Times New Roman" w:cs="Times New Roman"/>
+          <w:sz w:val="24"/>
+          <w:szCs w:val="24"/>
+        </w:rPr>
+        <w:t xml:space="preserve"> </w:t>
+      </w:r>
+      <w:r>
+        <w:rPr>
+          <w:rFonts w:ascii="Times New Roman" w:eastAsia="Times New Roman" w:hAnsi="Times New Roman" w:cs="Times New Roman"/>
+          <w:sz w:val="24"/>
+          <w:szCs w:val="24"/>
+        </w:rPr>
+        <w:t>level</w:t>
+      </w:r>
+      <w:r>
+        <w:rPr>
+          <w:rFonts w:ascii="Times New Roman" w:eastAsia="Times New Roman" w:hAnsi="Times New Roman" w:cs="Times New Roman"/>
+          <w:sz w:val="24"/>
+          <w:szCs w:val="24"/>
+        </w:rPr>
+        <w:t xml:space="preserve"> </w:t>
+      </w:r>
+      <w:r>
+        <w:rPr>
+          <w:rFonts w:ascii="Times New Roman" w:eastAsia="Times New Roman" w:hAnsi="Times New Roman" w:cs="Times New Roman"/>
+          <w:sz w:val="24"/>
+          <w:szCs w:val="24"/>
+        </w:rPr>
+        <w:t>that</w:t>
+      </w:r>
+      <w:r>
+        <w:rPr>
+          <w:rFonts w:ascii="Times New Roman" w:eastAsia="Times New Roman" w:hAnsi="Times New Roman" w:cs="Times New Roman"/>
+          <w:sz w:val="24"/>
+          <w:szCs w:val="24"/>
+        </w:rPr>
+        <w:t xml:space="preserve"> </w:t>
+      </w:r>
+      <w:r>
+        <w:rPr>
+          <w:rFonts w:ascii="Times New Roman" w:eastAsia="Times New Roman" w:hAnsi="Times New Roman" w:cs="Times New Roman"/>
+          <w:sz w:val="24"/>
+          <w:szCs w:val="24"/>
+        </w:rPr>
+        <w:t>is</w:t>
+      </w:r>
+      <w:r>
+        <w:rPr>
+          <w:rFonts w:ascii="Times New Roman" w:eastAsia="Times New Roman" w:hAnsi="Times New Roman" w:cs="Times New Roman"/>
+          <w:sz w:val="24"/>
+          <w:szCs w:val="24"/>
+        </w:rPr>
+        <w:t xml:space="preserve"> </w:t>
+      </w:r>
+      <w:r>
+        <w:rPr>
+          <w:rFonts w:ascii="Times New Roman" w:eastAsia="Times New Roman" w:hAnsi="Times New Roman" w:cs="Times New Roman"/>
+          <w:sz w:val="24"/>
+          <w:szCs w:val="24"/>
+        </w:rPr>
+        <w:t>initialized</w:t>
+      </w:r>
+      <w:r>
+        <w:rPr>
+          <w:rFonts w:ascii="Times New Roman" w:eastAsia="Times New Roman" w:hAnsi="Times New Roman" w:cs="Times New Roman"/>
+          <w:sz w:val="24"/>
+          <w:szCs w:val="24"/>
+        </w:rPr>
+        <w:t xml:space="preserve"> </w:t>
+      </w:r>
+      <w:r>
+        <w:rPr>
+          <w:rFonts w:ascii="Times New Roman" w:eastAsia="Times New Roman" w:hAnsi="Times New Roman" w:cs="Times New Roman"/>
+          <w:sz w:val="24"/>
+          <w:szCs w:val="24"/>
+        </w:rPr>
+        <w:t>to</w:t>
+      </w:r>
+      <w:r>
+        <w:rPr>
+          <w:rFonts w:ascii="Times New Roman" w:eastAsia="Times New Roman" w:hAnsi="Times New Roman" w:cs="Times New Roman"/>
+          <w:sz w:val="24"/>
+          <w:szCs w:val="24"/>
+        </w:rPr>
+        <w:t xml:space="preserve"> </w:t>
+      </w:r>
+      <w:r>
+        <w:rPr>
+          <w:rFonts w:ascii="Times New Roman" w:eastAsia="Times New Roman" w:hAnsi="Times New Roman" w:cs="Times New Roman"/>
+          <w:sz w:val="24"/>
+          <w:szCs w:val="24"/>
+        </w:rPr>
+        <w:t>500.</w:t>
+      </w:r>
+      <w:r>
+        <w:rPr>
+          <w:rFonts w:ascii="Times New Roman" w:eastAsia="Times New Roman" w:hAnsi="Times New Roman" w:cs="Times New Roman"/>
+          <w:sz w:val="24"/>
+          <w:szCs w:val="24"/>
+        </w:rPr>
+        <w:t xml:space="preserve"> </w:t>
+      </w:r>
+      <w:r>
+        <w:rPr>
+          <w:rFonts w:ascii="Times New Roman" w:eastAsia="Times New Roman" w:hAnsi="Times New Roman" w:cs="Times New Roman"/>
+          <w:sz w:val="24"/>
+          <w:szCs w:val="24"/>
+        </w:rPr>
+        <w:t>Each</w:t>
+      </w:r>
+      <w:r>
+        <w:rPr>
+          <w:rFonts w:ascii="Times New Roman" w:eastAsia="Times New Roman" w:hAnsi="Times New Roman" w:cs="Times New Roman"/>
+          <w:sz w:val="24"/>
+          <w:szCs w:val="24"/>
+        </w:rPr>
+        <w:t xml:space="preserve"> </w:t>
+      </w:r>
+      <w:r>
+        <w:rPr>
+          <w:rFonts w:ascii="Times New Roman" w:eastAsia="Times New Roman" w:hAnsi="Times New Roman" w:cs="Times New Roman"/>
+          <w:sz w:val="24"/>
+          <w:szCs w:val="24"/>
+        </w:rPr>
+        <w:t>time</w:t>
+      </w:r>
+      <w:r>
+        <w:rPr>
+          <w:rFonts w:ascii="Times New Roman" w:eastAsia="Times New Roman" w:hAnsi="Times New Roman" w:cs="Times New Roman"/>
+          <w:sz w:val="24"/>
+          <w:szCs w:val="24"/>
+        </w:rPr>
+        <w:t xml:space="preserve"> </w:t>
+      </w:r>
+      <w:r>
+        <w:rPr>
+          <w:rFonts w:ascii="Times New Roman" w:eastAsia="Times New Roman" w:hAnsi="Times New Roman" w:cs="Times New Roman"/>
+          <w:sz w:val="24"/>
+          <w:szCs w:val="24"/>
+        </w:rPr>
+        <w:t>a</w:t>
+      </w:r>
+      <w:r>
+        <w:rPr>
+          <w:rFonts w:ascii="Times New Roman" w:eastAsia="Times New Roman" w:hAnsi="Times New Roman" w:cs="Times New Roman"/>
+          <w:sz w:val="24"/>
+          <w:szCs w:val="24"/>
+        </w:rPr>
+        <w:t xml:space="preserve"> </w:t>
+      </w:r>
+      <w:r>
+        <w:rPr>
+          <w:rFonts w:ascii="Times New Roman" w:eastAsia="Times New Roman" w:hAnsi="Times New Roman" w:cs="Times New Roman"/>
+          <w:sz w:val="24"/>
+          <w:szCs w:val="24"/>
+        </w:rPr>
+        <w:t>DOCO</w:t>
+      </w:r>
+      <w:r>
+        <w:rPr>
+          <w:rFonts w:ascii="Times New Roman" w:eastAsia="Times New Roman" w:hAnsi="Times New Roman" w:cs="Times New Roman"/>
+          <w:sz w:val="24"/>
+          <w:szCs w:val="24"/>
+        </w:rPr>
+        <w:t xml:space="preserve"> </w:t>
+      </w:r>
+      <w:r>
+        <w:rPr>
+          <w:rFonts w:ascii="Times New Roman" w:eastAsia="Times New Roman" w:hAnsi="Times New Roman" w:cs="Times New Roman"/>
+          <w:sz w:val="24"/>
+          <w:szCs w:val="24"/>
+        </w:rPr>
+        <w:t>moves</w:t>
+      </w:r>
+      <w:r>
+        <w:rPr>
+          <w:rFonts w:ascii="Times New Roman" w:eastAsia="Times New Roman" w:hAnsi="Times New Roman" w:cs="Times New Roman"/>
+          <w:sz w:val="24"/>
+          <w:szCs w:val="24"/>
+        </w:rPr>
+        <w:t xml:space="preserve"> </w:t>
+      </w:r>
+      <w:r>
+        <w:rPr>
+          <w:rFonts w:ascii="Times New Roman" w:eastAsia="Times New Roman" w:hAnsi="Times New Roman" w:cs="Times New Roman"/>
+          <w:sz w:val="24"/>
+          <w:szCs w:val="24"/>
+        </w:rPr>
+        <w:t>from</w:t>
+      </w:r>
+      <w:r>
+        <w:rPr>
+          <w:rFonts w:ascii="Times New Roman" w:eastAsia="Times New Roman" w:hAnsi="Times New Roman" w:cs="Times New Roman"/>
+          <w:sz w:val="24"/>
+          <w:szCs w:val="24"/>
+        </w:rPr>
+        <w:t xml:space="preserve"> </w:t>
+      </w:r>
+      <w:r>
+        <w:rPr>
+          <w:rFonts w:ascii="Times New Roman" w:eastAsia="Times New Roman" w:hAnsi="Times New Roman" w:cs="Times New Roman"/>
+          <w:sz w:val="24"/>
+          <w:szCs w:val="24"/>
+        </w:rPr>
+        <w:t>one</w:t>
+      </w:r>
+      <w:r>
+        <w:rPr>
+          <w:rFonts w:ascii="Times New Roman" w:eastAsia="Times New Roman" w:hAnsi="Times New Roman" w:cs="Times New Roman"/>
+          <w:sz w:val="24"/>
+          <w:szCs w:val="24"/>
+        </w:rPr>
+        <w:t xml:space="preserve"> </w:t>
+      </w:r>
+      <w:r>
+        <w:rPr>
+          <w:rFonts w:ascii="Times New Roman" w:eastAsia="Times New Roman" w:hAnsi="Times New Roman" w:cs="Times New Roman"/>
+          <w:sz w:val="24"/>
+          <w:szCs w:val="24"/>
+        </w:rPr>
+        <w:t>cell</w:t>
+      </w:r>
+      <w:r>
+        <w:rPr>
+          <w:rFonts w:ascii="Times New Roman" w:eastAsia="Times New Roman" w:hAnsi="Times New Roman" w:cs="Times New Roman"/>
+          <w:sz w:val="24"/>
+          <w:szCs w:val="24"/>
+        </w:rPr>
+        <w:t xml:space="preserve"> </w:t>
+      </w:r>
+      <w:r>
+        <w:rPr>
+          <w:rFonts w:ascii="Times New Roman" w:eastAsia="Times New Roman" w:hAnsi="Times New Roman" w:cs="Times New Roman"/>
+          <w:sz w:val="24"/>
+          <w:szCs w:val="24"/>
+        </w:rPr>
+        <w:t>to</w:t>
+      </w:r>
+      <w:r>
+        <w:rPr>
+          <w:rFonts w:ascii="Times New Roman" w:eastAsia="Times New Roman" w:hAnsi="Times New Roman" w:cs="Times New Roman"/>
+          <w:sz w:val="24"/>
+          <w:szCs w:val="24"/>
+        </w:rPr>
+        <w:t xml:space="preserve"> </w:t>
+      </w:r>
+      <w:r>
+        <w:rPr>
+          <w:rFonts w:ascii="Times New Roman" w:eastAsia="Times New Roman" w:hAnsi="Times New Roman" w:cs="Times New Roman"/>
+          <w:sz w:val="24"/>
+          <w:szCs w:val="24"/>
+        </w:rPr>
+        <w:t>another</w:t>
+      </w:r>
+      <w:r>
+        <w:rPr>
+          <w:rFonts w:ascii="Times New Roman" w:eastAsia="Times New Roman" w:hAnsi="Times New Roman" w:cs="Times New Roman"/>
+          <w:sz w:val="24"/>
+          <w:szCs w:val="24"/>
+        </w:rPr>
+        <w:t xml:space="preserve"> </w:t>
+      </w:r>
+      <w:r>
+        <w:rPr>
+          <w:rFonts w:ascii="Times New Roman" w:eastAsia="Times New Roman" w:hAnsi="Times New Roman" w:cs="Times New Roman"/>
+          <w:sz w:val="24"/>
+          <w:szCs w:val="24"/>
+        </w:rPr>
+        <w:t>it</w:t>
+      </w:r>
+      <w:r>
+        <w:rPr>
+          <w:rFonts w:ascii="Times New Roman" w:eastAsia="Times New Roman" w:hAnsi="Times New Roman" w:cs="Times New Roman"/>
+          <w:sz w:val="24"/>
+          <w:szCs w:val="24"/>
+        </w:rPr>
+        <w:t xml:space="preserve"> </w:t>
+      </w:r>
+      <w:r>
+        <w:rPr>
+          <w:rFonts w:ascii="Times New Roman" w:eastAsia="Times New Roman" w:hAnsi="Times New Roman" w:cs="Times New Roman"/>
+          <w:sz w:val="24"/>
+          <w:szCs w:val="24"/>
+        </w:rPr>
+        <w:t>expends</w:t>
+      </w:r>
+      <w:r>
+        <w:rPr>
+          <w:rFonts w:ascii="Times New Roman" w:eastAsia="Times New Roman" w:hAnsi="Times New Roman" w:cs="Times New Roman"/>
+          <w:sz w:val="24"/>
+          <w:szCs w:val="24"/>
+        </w:rPr>
+        <w:t xml:space="preserve"> </w:t>
+      </w:r>
+      <w:r>
+        <w:rPr>
+          <w:rFonts w:ascii="Times New Roman" w:eastAsia="Times New Roman" w:hAnsi="Times New Roman" w:cs="Times New Roman"/>
+          <w:sz w:val="24"/>
+          <w:szCs w:val="24"/>
+        </w:rPr>
+        <w:t>25</w:t>
+      </w:r>
+      <w:r>
+        <w:rPr>
+          <w:rFonts w:ascii="Times New Roman" w:eastAsia="Times New Roman" w:hAnsi="Times New Roman" w:cs="Times New Roman"/>
+          <w:sz w:val="24"/>
+          <w:szCs w:val="24"/>
+        </w:rPr>
+        <w:t xml:space="preserve"> </w:t>
+      </w:r>
+      <w:r>
+        <w:rPr>
+          <w:rFonts w:ascii="Times New Roman" w:eastAsia="Times New Roman" w:hAnsi="Times New Roman" w:cs="Times New Roman"/>
+          <w:sz w:val="24"/>
+          <w:szCs w:val="24"/>
+        </w:rPr>
+        <w:t>units</w:t>
       </w:r>
       <w:r>
         <w:rPr>
@@ -11327,39 +11117,231 @@
           <w:sz w:val="24"/>
           <w:szCs w:val="24"/>
         </w:rPr>
-        <w:t>food</w:t>
-      </w:r>
-      <w:r>
-        <w:rPr>
-          <w:rFonts w:ascii="Times New Roman" w:eastAsia="Times New Roman" w:hAnsi="Times New Roman" w:cs="Times New Roman"/>
-          <w:sz w:val="24"/>
-          <w:szCs w:val="24"/>
-        </w:rPr>
-        <w:t xml:space="preserve"> </w:t>
-      </w:r>
-      <w:r>
-        <w:rPr>
-          <w:rFonts w:ascii="Times New Roman" w:eastAsia="Times New Roman" w:hAnsi="Times New Roman" w:cs="Times New Roman"/>
-          <w:sz w:val="24"/>
-          <w:szCs w:val="24"/>
-        </w:rPr>
-        <w:t>pellets</w:t>
-      </w:r>
-      <w:r>
-        <w:rPr>
-          <w:rFonts w:ascii="Times New Roman" w:eastAsia="Times New Roman" w:hAnsi="Times New Roman" w:cs="Times New Roman"/>
-          <w:sz w:val="24"/>
-          <w:szCs w:val="24"/>
-        </w:rPr>
-        <w:t xml:space="preserve"> </w:t>
-      </w:r>
-      <w:r>
-        <w:rPr>
-          <w:rFonts w:ascii="Times New Roman" w:eastAsia="Times New Roman" w:hAnsi="Times New Roman" w:cs="Times New Roman"/>
-          <w:sz w:val="24"/>
-          <w:szCs w:val="24"/>
-        </w:rPr>
-        <w:t>will</w:t>
+        <w:t>energy.</w:t>
+      </w:r>
+      <w:r>
+        <w:rPr>
+          <w:rFonts w:ascii="Times New Roman" w:eastAsia="Times New Roman" w:hAnsi="Times New Roman" w:cs="Times New Roman"/>
+          <w:sz w:val="24"/>
+          <w:szCs w:val="24"/>
+        </w:rPr>
+        <w:t xml:space="preserve"> </w:t>
+      </w:r>
+      <w:r>
+        <w:rPr>
+          <w:rFonts w:ascii="Times New Roman" w:eastAsia="Times New Roman" w:hAnsi="Times New Roman" w:cs="Times New Roman"/>
+          <w:sz w:val="24"/>
+          <w:szCs w:val="24"/>
+        </w:rPr>
+        <w:t>This</w:t>
+      </w:r>
+      <w:r>
+        <w:rPr>
+          <w:rFonts w:ascii="Times New Roman" w:eastAsia="Times New Roman" w:hAnsi="Times New Roman" w:cs="Times New Roman"/>
+          <w:sz w:val="24"/>
+          <w:szCs w:val="24"/>
+        </w:rPr>
+        <w:t xml:space="preserve"> </w:t>
+      </w:r>
+      <w:r>
+        <w:rPr>
+          <w:rFonts w:ascii="Times New Roman" w:eastAsia="Times New Roman" w:hAnsi="Times New Roman" w:cs="Times New Roman"/>
+          <w:sz w:val="24"/>
+          <w:szCs w:val="24"/>
+        </w:rPr>
+        <w:t>is</w:t>
+      </w:r>
+      <w:r>
+        <w:rPr>
+          <w:rFonts w:ascii="Times New Roman" w:eastAsia="Times New Roman" w:hAnsi="Times New Roman" w:cs="Times New Roman"/>
+          <w:sz w:val="24"/>
+          <w:szCs w:val="24"/>
+        </w:rPr>
+        <w:t xml:space="preserve"> </w:t>
+      </w:r>
+      <w:r>
+        <w:rPr>
+          <w:rFonts w:ascii="Times New Roman" w:eastAsia="Times New Roman" w:hAnsi="Times New Roman" w:cs="Times New Roman"/>
+          <w:sz w:val="24"/>
+          <w:szCs w:val="24"/>
+        </w:rPr>
+        <w:t>a</w:t>
+      </w:r>
+      <w:r>
+        <w:rPr>
+          <w:rFonts w:ascii="Times New Roman" w:eastAsia="Times New Roman" w:hAnsi="Times New Roman" w:cs="Times New Roman"/>
+          <w:sz w:val="24"/>
+          <w:szCs w:val="24"/>
+        </w:rPr>
+        <w:t xml:space="preserve"> </w:t>
+      </w:r>
+      <w:r>
+        <w:rPr>
+          <w:rFonts w:ascii="Times New Roman" w:eastAsia="Times New Roman" w:hAnsi="Times New Roman" w:cs="Times New Roman"/>
+          <w:sz w:val="24"/>
+          <w:szCs w:val="24"/>
+        </w:rPr>
+        <w:t>change</w:t>
+      </w:r>
+      <w:r>
+        <w:rPr>
+          <w:rFonts w:ascii="Times New Roman" w:eastAsia="Times New Roman" w:hAnsi="Times New Roman" w:cs="Times New Roman"/>
+          <w:sz w:val="24"/>
+          <w:szCs w:val="24"/>
+        </w:rPr>
+        <w:t xml:space="preserve"> </w:t>
+      </w:r>
+      <w:r>
+        <w:rPr>
+          <w:rFonts w:ascii="Times New Roman" w:eastAsia="Times New Roman" w:hAnsi="Times New Roman" w:cs="Times New Roman"/>
+          <w:sz w:val="24"/>
+          <w:szCs w:val="24"/>
+        </w:rPr>
+        <w:t>from</w:t>
+      </w:r>
+      <w:r>
+        <w:rPr>
+          <w:rFonts w:ascii="Times New Roman" w:eastAsia="Times New Roman" w:hAnsi="Times New Roman" w:cs="Times New Roman"/>
+          <w:sz w:val="24"/>
+          <w:szCs w:val="24"/>
+        </w:rPr>
+        <w:t xml:space="preserve"> </w:t>
+      </w:r>
+      <w:r>
+        <w:rPr>
+          <w:rFonts w:ascii="Times New Roman" w:eastAsia="Times New Roman" w:hAnsi="Times New Roman" w:cs="Times New Roman"/>
+          <w:sz w:val="24"/>
+          <w:szCs w:val="24"/>
+        </w:rPr>
+        <w:t>program</w:t>
+      </w:r>
+      <w:r>
+        <w:rPr>
+          <w:rFonts w:ascii="Times New Roman" w:eastAsia="Times New Roman" w:hAnsi="Times New Roman" w:cs="Times New Roman"/>
+          <w:sz w:val="24"/>
+          <w:szCs w:val="24"/>
+        </w:rPr>
+        <w:t xml:space="preserve"> </w:t>
+      </w:r>
+      <w:r>
+        <w:rPr>
+          <w:rFonts w:ascii="Times New Roman" w:eastAsia="Times New Roman" w:hAnsi="Times New Roman" w:cs="Times New Roman"/>
+          <w:sz w:val="24"/>
+          <w:szCs w:val="24"/>
+        </w:rPr>
+        <w:t>1.</w:t>
+      </w:r>
+      <w:r>
+        <w:rPr>
+          <w:rFonts w:ascii="Times New Roman" w:eastAsia="Times New Roman" w:hAnsi="Times New Roman" w:cs="Times New Roman"/>
+          <w:sz w:val="24"/>
+          <w:szCs w:val="24"/>
+        </w:rPr>
+        <w:t xml:space="preserve"> </w:t>
+      </w:r>
+      <w:r>
+        <w:rPr>
+          <w:rFonts w:ascii="Times New Roman" w:eastAsia="Times New Roman" w:hAnsi="Times New Roman" w:cs="Times New Roman"/>
+          <w:sz w:val="24"/>
+          <w:szCs w:val="24"/>
+        </w:rPr>
+        <w:t>(Note:</w:t>
+      </w:r>
+      <w:r>
+        <w:rPr>
+          <w:rFonts w:ascii="Times New Roman" w:eastAsia="Times New Roman" w:hAnsi="Times New Roman" w:cs="Times New Roman"/>
+          <w:sz w:val="24"/>
+          <w:szCs w:val="24"/>
+        </w:rPr>
+        <w:t xml:space="preserve"> </w:t>
+      </w:r>
+      <w:r>
+        <w:rPr>
+          <w:rFonts w:ascii="Times New Roman" w:eastAsia="Times New Roman" w:hAnsi="Times New Roman" w:cs="Times New Roman"/>
+          <w:sz w:val="24"/>
+          <w:szCs w:val="24"/>
+        </w:rPr>
+        <w:t>additional</w:t>
+      </w:r>
+      <w:r>
+        <w:rPr>
+          <w:rFonts w:ascii="Times New Roman" w:eastAsia="Times New Roman" w:hAnsi="Times New Roman" w:cs="Times New Roman"/>
+          <w:sz w:val="24"/>
+          <w:szCs w:val="24"/>
+        </w:rPr>
+        <w:t xml:space="preserve"> </w:t>
+      </w:r>
+      <w:r>
+        <w:rPr>
+          <w:rFonts w:ascii="Times New Roman" w:eastAsia="Times New Roman" w:hAnsi="Times New Roman" w:cs="Times New Roman"/>
+          <w:sz w:val="24"/>
+          <w:szCs w:val="24"/>
+        </w:rPr>
+        <w:t>behaviors</w:t>
+      </w:r>
+      <w:r>
+        <w:rPr>
+          <w:rFonts w:ascii="Times New Roman" w:eastAsia="Times New Roman" w:hAnsi="Times New Roman" w:cs="Times New Roman"/>
+          <w:sz w:val="24"/>
+          <w:szCs w:val="24"/>
+        </w:rPr>
+        <w:t xml:space="preserve"> </w:t>
+      </w:r>
+      <w:r>
+        <w:rPr>
+          <w:rFonts w:ascii="Times New Roman" w:eastAsia="Times New Roman" w:hAnsi="Times New Roman" w:cs="Times New Roman"/>
+          <w:sz w:val="24"/>
+          <w:szCs w:val="24"/>
+        </w:rPr>
+        <w:t>that</w:t>
+      </w:r>
+      <w:r>
+        <w:rPr>
+          <w:rFonts w:ascii="Times New Roman" w:eastAsia="Times New Roman" w:hAnsi="Times New Roman" w:cs="Times New Roman"/>
+          <w:sz w:val="24"/>
+          <w:szCs w:val="24"/>
+        </w:rPr>
+        <w:t xml:space="preserve"> </w:t>
+      </w:r>
+      <w:r>
+        <w:rPr>
+          <w:rFonts w:ascii="Times New Roman" w:eastAsia="Times New Roman" w:hAnsi="Times New Roman" w:cs="Times New Roman"/>
+          <w:sz w:val="24"/>
+          <w:szCs w:val="24"/>
+        </w:rPr>
+        <w:t>expend</w:t>
+      </w:r>
+      <w:r>
+        <w:rPr>
+          <w:rFonts w:ascii="Times New Roman" w:eastAsia="Times New Roman" w:hAnsi="Times New Roman" w:cs="Times New Roman"/>
+          <w:sz w:val="24"/>
+          <w:szCs w:val="24"/>
+        </w:rPr>
+        <w:t xml:space="preserve"> </w:t>
+      </w:r>
+      <w:r>
+        <w:rPr>
+          <w:rFonts w:ascii="Times New Roman" w:eastAsia="Times New Roman" w:hAnsi="Times New Roman" w:cs="Times New Roman"/>
+          <w:sz w:val="24"/>
+          <w:szCs w:val="24"/>
+        </w:rPr>
+        <w:t>energy</w:t>
+      </w:r>
+      <w:r>
+        <w:rPr>
+          <w:rFonts w:ascii="Times New Roman" w:eastAsia="Times New Roman" w:hAnsi="Times New Roman" w:cs="Times New Roman"/>
+          <w:sz w:val="24"/>
+          <w:szCs w:val="24"/>
+        </w:rPr>
+        <w:t xml:space="preserve"> </w:t>
+      </w:r>
+      <w:r>
+        <w:rPr>
+          <w:rFonts w:ascii="Times New Roman" w:eastAsia="Times New Roman" w:hAnsi="Times New Roman" w:cs="Times New Roman"/>
+          <w:sz w:val="24"/>
+          <w:szCs w:val="24"/>
+        </w:rPr>
+        <w:t>may</w:t>
       </w:r>
       <w:r>
         <w:rPr>
@@ -11391,406 +11373,6 @@
           <w:sz w:val="24"/>
           <w:szCs w:val="24"/>
         </w:rPr>
-        <w:t>introduced</w:t>
-      </w:r>
-      <w:r>
-        <w:rPr>
-          <w:rFonts w:ascii="Times New Roman" w:eastAsia="Times New Roman" w:hAnsi="Times New Roman" w:cs="Times New Roman"/>
-          <w:sz w:val="24"/>
-          <w:szCs w:val="24"/>
-        </w:rPr>
-        <w:t xml:space="preserve"> </w:t>
-      </w:r>
-      <w:r>
-        <w:rPr>
-          <w:rFonts w:ascii="Times New Roman" w:eastAsia="Times New Roman" w:hAnsi="Times New Roman" w:cs="Times New Roman"/>
-          <w:sz w:val="24"/>
-          <w:szCs w:val="24"/>
-        </w:rPr>
-        <w:t>into</w:t>
-      </w:r>
-      <w:r>
-        <w:rPr>
-          <w:rFonts w:ascii="Times New Roman" w:eastAsia="Times New Roman" w:hAnsi="Times New Roman" w:cs="Times New Roman"/>
-          <w:sz w:val="24"/>
-          <w:szCs w:val="24"/>
-        </w:rPr>
-        <w:t xml:space="preserve"> </w:t>
-      </w:r>
-      <w:r>
-        <w:rPr>
-          <w:rFonts w:ascii="Times New Roman" w:eastAsia="Times New Roman" w:hAnsi="Times New Roman" w:cs="Times New Roman"/>
-          <w:sz w:val="24"/>
-          <w:szCs w:val="24"/>
-        </w:rPr>
-        <w:t>the</w:t>
-      </w:r>
-      <w:r>
-        <w:rPr>
-          <w:rFonts w:ascii="Times New Roman" w:eastAsia="Times New Roman" w:hAnsi="Times New Roman" w:cs="Times New Roman"/>
-          <w:sz w:val="24"/>
-          <w:szCs w:val="24"/>
-        </w:rPr>
-        <w:t xml:space="preserve"> </w:t>
-      </w:r>
-      <w:r>
-        <w:rPr>
-          <w:rFonts w:ascii="Times New Roman" w:eastAsia="Times New Roman" w:hAnsi="Times New Roman" w:cs="Times New Roman"/>
-          <w:sz w:val="24"/>
-          <w:szCs w:val="24"/>
-        </w:rPr>
-        <w:t>world</w:t>
-      </w:r>
-      <w:r>
-        <w:rPr>
-          <w:rFonts w:ascii="Times New Roman" w:eastAsia="Times New Roman" w:hAnsi="Times New Roman" w:cs="Times New Roman"/>
-          <w:sz w:val="24"/>
-          <w:szCs w:val="24"/>
-        </w:rPr>
-        <w:t xml:space="preserve"> </w:t>
-      </w:r>
-      <w:r>
-        <w:rPr>
-          <w:rFonts w:ascii="Times New Roman" w:eastAsia="Times New Roman" w:hAnsi="Times New Roman" w:cs="Times New Roman"/>
-          <w:sz w:val="24"/>
-          <w:szCs w:val="24"/>
-        </w:rPr>
-        <w:t>initially</w:t>
-      </w:r>
-      <w:r>
-        <w:rPr>
-          <w:rFonts w:ascii="Times New Roman" w:eastAsia="Times New Roman" w:hAnsi="Times New Roman" w:cs="Times New Roman"/>
-          <w:sz w:val="24"/>
-          <w:szCs w:val="24"/>
-        </w:rPr>
-        <w:t xml:space="preserve"> </w:t>
-      </w:r>
-      <w:r>
-        <w:rPr>
-          <w:rFonts w:ascii="Times New Roman" w:eastAsia="Times New Roman" w:hAnsi="Times New Roman" w:cs="Times New Roman"/>
-          <w:sz w:val="24"/>
-          <w:szCs w:val="24"/>
-        </w:rPr>
-        <w:t>at</w:t>
-      </w:r>
-      <w:r>
-        <w:rPr>
-          <w:rFonts w:ascii="Times New Roman" w:eastAsia="Times New Roman" w:hAnsi="Times New Roman" w:cs="Times New Roman"/>
-          <w:sz w:val="24"/>
-          <w:szCs w:val="24"/>
-        </w:rPr>
-        <w:t xml:space="preserve"> </w:t>
-      </w:r>
-      <w:r>
-        <w:rPr>
-          <w:rFonts w:ascii="Times New Roman" w:eastAsia="Times New Roman" w:hAnsi="Times New Roman" w:cs="Times New Roman"/>
-          <w:sz w:val="24"/>
-          <w:szCs w:val="24"/>
-        </w:rPr>
-        <w:t>random</w:t>
-      </w:r>
-      <w:r>
-        <w:rPr>
-          <w:rFonts w:ascii="Times New Roman" w:eastAsia="Times New Roman" w:hAnsi="Times New Roman" w:cs="Times New Roman"/>
-          <w:sz w:val="24"/>
-          <w:szCs w:val="24"/>
-        </w:rPr>
-        <w:t xml:space="preserve"> </w:t>
-      </w:r>
-      <w:r>
-        <w:rPr>
-          <w:rFonts w:ascii="Times New Roman" w:eastAsia="Times New Roman" w:hAnsi="Times New Roman" w:cs="Times New Roman"/>
-          <w:sz w:val="24"/>
-          <w:szCs w:val="24"/>
-        </w:rPr>
-        <w:t>locations.</w:t>
-      </w:r>
-      <w:r>
-        <w:rPr>
-          <w:rFonts w:ascii="Times New Roman" w:eastAsia="Times New Roman" w:hAnsi="Times New Roman" w:cs="Times New Roman"/>
-          <w:sz w:val="24"/>
-          <w:szCs w:val="24"/>
-        </w:rPr>
-        <w:t xml:space="preserve"> </w:t>
-      </w:r>
-      <w:r>
-        <w:rPr>
-          <w:rFonts w:ascii="Times New Roman" w:eastAsia="Times New Roman" w:hAnsi="Times New Roman" w:cs="Times New Roman"/>
-          <w:sz w:val="24"/>
-          <w:szCs w:val="24"/>
-        </w:rPr>
-        <w:t>At</w:t>
-      </w:r>
-      <w:r>
-        <w:rPr>
-          <w:rFonts w:ascii="Times New Roman" w:eastAsia="Times New Roman" w:hAnsi="Times New Roman" w:cs="Times New Roman"/>
-          <w:sz w:val="24"/>
-          <w:szCs w:val="24"/>
-        </w:rPr>
-        <w:t xml:space="preserve"> </w:t>
-      </w:r>
-      <w:r>
-        <w:rPr>
-          <w:rFonts w:ascii="Times New Roman" w:eastAsia="Times New Roman" w:hAnsi="Times New Roman" w:cs="Times New Roman"/>
-          <w:sz w:val="24"/>
-          <w:szCs w:val="24"/>
-        </w:rPr>
-        <w:t>one</w:t>
-      </w:r>
-      <w:r>
-        <w:rPr>
-          <w:rFonts w:ascii="Times New Roman" w:eastAsia="Times New Roman" w:hAnsi="Times New Roman" w:cs="Times New Roman"/>
-          <w:sz w:val="24"/>
-          <w:szCs w:val="24"/>
-        </w:rPr>
-        <w:t xml:space="preserve"> </w:t>
-      </w:r>
-      <w:r>
-        <w:rPr>
-          <w:rFonts w:ascii="Times New Roman" w:eastAsia="Times New Roman" w:hAnsi="Times New Roman" w:cs="Times New Roman"/>
-          <w:sz w:val="24"/>
-          <w:szCs w:val="24"/>
-        </w:rPr>
-        <w:t>second</w:t>
-      </w:r>
-      <w:r>
-        <w:rPr>
-          <w:rFonts w:ascii="Times New Roman" w:eastAsia="Times New Roman" w:hAnsi="Times New Roman" w:cs="Times New Roman"/>
-          <w:sz w:val="24"/>
-          <w:szCs w:val="24"/>
-        </w:rPr>
-        <w:t xml:space="preserve"> </w:t>
-      </w:r>
-      <w:r>
-        <w:rPr>
-          <w:rFonts w:ascii="Times New Roman" w:eastAsia="Times New Roman" w:hAnsi="Times New Roman" w:cs="Times New Roman"/>
-          <w:sz w:val="24"/>
-          <w:szCs w:val="24"/>
-        </w:rPr>
-        <w:t>intervals</w:t>
-      </w:r>
-      <w:r>
-        <w:rPr>
-          <w:rFonts w:ascii="Times New Roman" w:eastAsia="Times New Roman" w:hAnsi="Times New Roman" w:cs="Times New Roman"/>
-          <w:sz w:val="24"/>
-          <w:szCs w:val="24"/>
-        </w:rPr>
-        <w:t xml:space="preserve"> </w:t>
-      </w:r>
-      <w:r>
-        <w:rPr>
-          <w:rFonts w:ascii="Times New Roman" w:eastAsia="Times New Roman" w:hAnsi="Times New Roman" w:cs="Times New Roman"/>
-          <w:sz w:val="24"/>
-          <w:szCs w:val="24"/>
-        </w:rPr>
-        <w:t>a</w:t>
-      </w:r>
-      <w:r>
-        <w:rPr>
-          <w:rFonts w:ascii="Times New Roman" w:eastAsia="Times New Roman" w:hAnsi="Times New Roman" w:cs="Times New Roman"/>
-          <w:sz w:val="24"/>
-          <w:szCs w:val="24"/>
-        </w:rPr>
-        <w:t xml:space="preserve"> </w:t>
-      </w:r>
-      <w:r>
-        <w:rPr>
-          <w:rFonts w:ascii="Times New Roman" w:eastAsia="Times New Roman" w:hAnsi="Times New Roman" w:cs="Times New Roman"/>
-          <w:sz w:val="24"/>
-          <w:szCs w:val="24"/>
-        </w:rPr>
-        <w:t>random</w:t>
-      </w:r>
-      <w:r>
-        <w:rPr>
-          <w:rFonts w:ascii="Times New Roman" w:eastAsia="Times New Roman" w:hAnsi="Times New Roman" w:cs="Times New Roman"/>
-          <w:sz w:val="24"/>
-          <w:szCs w:val="24"/>
-        </w:rPr>
-        <w:t xml:space="preserve"> </w:t>
-      </w:r>
-      <w:r>
-        <w:rPr>
-          <w:rFonts w:ascii="Times New Roman" w:eastAsia="Times New Roman" w:hAnsi="Times New Roman" w:cs="Times New Roman"/>
-          <w:sz w:val="24"/>
-          <w:szCs w:val="24"/>
-        </w:rPr>
-        <w:t>number</w:t>
-      </w:r>
-      <w:r>
-        <w:rPr>
-          <w:rFonts w:ascii="Times New Roman" w:eastAsia="Times New Roman" w:hAnsi="Times New Roman" w:cs="Times New Roman"/>
-          <w:sz w:val="24"/>
-          <w:szCs w:val="24"/>
-        </w:rPr>
-        <w:t xml:space="preserve"> </w:t>
-      </w:r>
-      <w:r>
-        <w:rPr>
-          <w:rFonts w:ascii="Times New Roman" w:eastAsia="Times New Roman" w:hAnsi="Times New Roman" w:cs="Times New Roman"/>
-          <w:sz w:val="24"/>
-          <w:szCs w:val="24"/>
-        </w:rPr>
-        <w:t>of</w:t>
-      </w:r>
-      <w:r>
-        <w:rPr>
-          <w:rFonts w:ascii="Times New Roman" w:eastAsia="Times New Roman" w:hAnsi="Times New Roman" w:cs="Times New Roman"/>
-          <w:sz w:val="24"/>
-          <w:szCs w:val="24"/>
-        </w:rPr>
-        <w:t xml:space="preserve"> </w:t>
-      </w:r>
-      <w:r>
-        <w:rPr>
-          <w:rFonts w:ascii="Times New Roman" w:eastAsia="Times New Roman" w:hAnsi="Times New Roman" w:cs="Times New Roman"/>
-          <w:sz w:val="24"/>
-          <w:szCs w:val="24"/>
-        </w:rPr>
-        <w:t>additional</w:t>
-      </w:r>
-      <w:r>
-        <w:rPr>
-          <w:rFonts w:ascii="Times New Roman" w:eastAsia="Times New Roman" w:hAnsi="Times New Roman" w:cs="Times New Roman"/>
-          <w:sz w:val="24"/>
-          <w:szCs w:val="24"/>
-        </w:rPr>
-        <w:t xml:space="preserve"> </w:t>
-      </w:r>
-      <w:r>
-        <w:rPr>
-          <w:rFonts w:ascii="Times New Roman" w:eastAsia="Times New Roman" w:hAnsi="Times New Roman" w:cs="Times New Roman"/>
-          <w:sz w:val="24"/>
-          <w:szCs w:val="24"/>
-        </w:rPr>
-        <w:t>food</w:t>
-      </w:r>
-      <w:r>
-        <w:rPr>
-          <w:rFonts w:ascii="Times New Roman" w:eastAsia="Times New Roman" w:hAnsi="Times New Roman" w:cs="Times New Roman"/>
-          <w:sz w:val="24"/>
-          <w:szCs w:val="24"/>
-        </w:rPr>
-        <w:t xml:space="preserve"> </w:t>
-      </w:r>
-      <w:r>
-        <w:rPr>
-          <w:rFonts w:ascii="Times New Roman" w:eastAsia="Times New Roman" w:hAnsi="Times New Roman" w:cs="Times New Roman"/>
-          <w:sz w:val="24"/>
-          <w:szCs w:val="24"/>
-        </w:rPr>
-        <w:t>pellets</w:t>
-      </w:r>
-      <w:r>
-        <w:rPr>
-          <w:rFonts w:ascii="Times New Roman" w:eastAsia="Times New Roman" w:hAnsi="Times New Roman" w:cs="Times New Roman"/>
-          <w:sz w:val="24"/>
-          <w:szCs w:val="24"/>
-        </w:rPr>
-        <w:t xml:space="preserve"> </w:t>
-      </w:r>
-      <w:r>
-        <w:rPr>
-          <w:rFonts w:ascii="Times New Roman" w:eastAsia="Times New Roman" w:hAnsi="Times New Roman" w:cs="Times New Roman"/>
-          <w:sz w:val="24"/>
-          <w:szCs w:val="24"/>
-        </w:rPr>
-        <w:t>(between</w:t>
-      </w:r>
-      <w:r>
-        <w:rPr>
-          <w:rFonts w:ascii="Times New Roman" w:eastAsia="Times New Roman" w:hAnsi="Times New Roman" w:cs="Times New Roman"/>
-          <w:sz w:val="24"/>
-          <w:szCs w:val="24"/>
-        </w:rPr>
-        <w:t xml:space="preserve"> </w:t>
-      </w:r>
-      <w:r>
-        <w:rPr>
-          <w:rFonts w:ascii="Times New Roman" w:eastAsia="Times New Roman" w:hAnsi="Times New Roman" w:cs="Times New Roman"/>
-          <w:sz w:val="24"/>
-          <w:szCs w:val="24"/>
-        </w:rPr>
-        <w:t>1</w:t>
-      </w:r>
-      <w:r>
-        <w:rPr>
-          <w:rFonts w:ascii="Times New Roman" w:eastAsia="Times New Roman" w:hAnsi="Times New Roman" w:cs="Times New Roman"/>
-          <w:sz w:val="24"/>
-          <w:szCs w:val="24"/>
-        </w:rPr>
-        <w:t xml:space="preserve"> </w:t>
-      </w:r>
-      <w:r>
-        <w:rPr>
-          <w:rFonts w:ascii="Times New Roman" w:eastAsia="Times New Roman" w:hAnsi="Times New Roman" w:cs="Times New Roman"/>
-          <w:sz w:val="24"/>
-          <w:szCs w:val="24"/>
-        </w:rPr>
-        <w:t>and</w:t>
-      </w:r>
-      <w:r>
-        <w:rPr>
-          <w:rFonts w:ascii="Times New Roman" w:eastAsia="Times New Roman" w:hAnsi="Times New Roman" w:cs="Times New Roman"/>
-          <w:sz w:val="24"/>
-          <w:szCs w:val="24"/>
-        </w:rPr>
-        <w:t xml:space="preserve"> </w:t>
-      </w:r>
-      <w:r>
-        <w:rPr>
-          <w:rFonts w:ascii="Times New Roman" w:eastAsia="Times New Roman" w:hAnsi="Times New Roman" w:cs="Times New Roman"/>
-          <w:sz w:val="24"/>
-          <w:szCs w:val="24"/>
-        </w:rPr>
-        <w:t>10)</w:t>
-      </w:r>
-      <w:r>
-        <w:rPr>
-          <w:rFonts w:ascii="Times New Roman" w:eastAsia="Times New Roman" w:hAnsi="Times New Roman" w:cs="Times New Roman"/>
-          <w:sz w:val="24"/>
-          <w:szCs w:val="24"/>
-        </w:rPr>
-        <w:t xml:space="preserve"> </w:t>
-      </w:r>
-      <w:r>
-        <w:rPr>
-          <w:rFonts w:ascii="Times New Roman" w:eastAsia="Times New Roman" w:hAnsi="Times New Roman" w:cs="Times New Roman"/>
-          <w:sz w:val="24"/>
-          <w:szCs w:val="24"/>
-        </w:rPr>
-        <w:t>will</w:t>
-      </w:r>
-      <w:r>
-        <w:rPr>
-          <w:rFonts w:ascii="Times New Roman" w:eastAsia="Times New Roman" w:hAnsi="Times New Roman" w:cs="Times New Roman"/>
-          <w:sz w:val="24"/>
-          <w:szCs w:val="24"/>
-        </w:rPr>
-        <w:t xml:space="preserve"> </w:t>
-      </w:r>
-      <w:r>
-        <w:rPr>
-          <w:rFonts w:ascii="Times New Roman" w:eastAsia="Times New Roman" w:hAnsi="Times New Roman" w:cs="Times New Roman"/>
-          <w:sz w:val="24"/>
-          <w:szCs w:val="24"/>
-        </w:rPr>
-        <w:t>be</w:t>
-      </w:r>
-      <w:r>
-        <w:rPr>
-          <w:rFonts w:ascii="Times New Roman" w:eastAsia="Times New Roman" w:hAnsi="Times New Roman" w:cs="Times New Roman"/>
-          <w:sz w:val="24"/>
-          <w:szCs w:val="24"/>
-        </w:rPr>
-        <w:t xml:space="preserve"> </w:t>
-      </w:r>
-      <w:r>
-        <w:rPr>
-          <w:rFonts w:ascii="Times New Roman" w:eastAsia="Times New Roman" w:hAnsi="Times New Roman" w:cs="Times New Roman"/>
-          <w:sz w:val="24"/>
-          <w:szCs w:val="24"/>
-        </w:rPr>
         <w:t>added</w:t>
       </w:r>
       <w:r>
@@ -11807,311 +11389,7 @@
           <w:sz w:val="24"/>
           <w:szCs w:val="24"/>
         </w:rPr>
-        <w:t>to</w:t>
-      </w:r>
-      <w:r>
-        <w:rPr>
-          <w:rFonts w:ascii="Times New Roman" w:eastAsia="Times New Roman" w:hAnsi="Times New Roman" w:cs="Times New Roman"/>
-          <w:sz w:val="24"/>
-          <w:szCs w:val="24"/>
-        </w:rPr>
-        <w:t xml:space="preserve"> </w:t>
-      </w:r>
-      <w:r>
-        <w:rPr>
-          <w:rFonts w:ascii="Times New Roman" w:eastAsia="Times New Roman" w:hAnsi="Times New Roman" w:cs="Times New Roman"/>
-          <w:sz w:val="24"/>
-          <w:szCs w:val="24"/>
-        </w:rPr>
-        <w:t>the</w:t>
-      </w:r>
-      <w:r>
-        <w:rPr>
-          <w:rFonts w:ascii="Times New Roman" w:eastAsia="Times New Roman" w:hAnsi="Times New Roman" w:cs="Times New Roman"/>
-          <w:sz w:val="24"/>
-          <w:szCs w:val="24"/>
-        </w:rPr>
-        <w:t xml:space="preserve"> </w:t>
-      </w:r>
-      <w:r>
-        <w:rPr>
-          <w:rFonts w:ascii="Times New Roman" w:eastAsia="Times New Roman" w:hAnsi="Times New Roman" w:cs="Times New Roman"/>
-          <w:sz w:val="24"/>
-          <w:szCs w:val="24"/>
-        </w:rPr>
-        <w:t>world</w:t>
-      </w:r>
-      <w:r>
-        <w:rPr>
-          <w:rFonts w:ascii="Times New Roman" w:eastAsia="Times New Roman" w:hAnsi="Times New Roman" w:cs="Times New Roman"/>
-          <w:sz w:val="24"/>
-          <w:szCs w:val="24"/>
-        </w:rPr>
-        <w:t xml:space="preserve"> </w:t>
-      </w:r>
-      <w:r>
-        <w:rPr>
-          <w:rFonts w:ascii="Times New Roman" w:eastAsia="Times New Roman" w:hAnsi="Times New Roman" w:cs="Times New Roman"/>
-          <w:sz w:val="24"/>
-          <w:szCs w:val="24"/>
-        </w:rPr>
-        <w:t>and</w:t>
-      </w:r>
-      <w:r>
-        <w:rPr>
-          <w:rFonts w:ascii="Times New Roman" w:eastAsia="Times New Roman" w:hAnsi="Times New Roman" w:cs="Times New Roman"/>
-          <w:sz w:val="24"/>
-          <w:szCs w:val="24"/>
-        </w:rPr>
-        <w:t xml:space="preserve"> </w:t>
-      </w:r>
-      <w:r>
-        <w:rPr>
-          <w:rFonts w:ascii="Times New Roman" w:eastAsia="Times New Roman" w:hAnsi="Times New Roman" w:cs="Times New Roman"/>
-          <w:sz w:val="24"/>
-          <w:szCs w:val="24"/>
-        </w:rPr>
-        <w:t>placed</w:t>
-      </w:r>
-      <w:r>
-        <w:rPr>
-          <w:rFonts w:ascii="Times New Roman" w:eastAsia="Times New Roman" w:hAnsi="Times New Roman" w:cs="Times New Roman"/>
-          <w:sz w:val="24"/>
-          <w:szCs w:val="24"/>
-        </w:rPr>
-        <w:t xml:space="preserve"> </w:t>
-      </w:r>
-      <w:r>
-        <w:rPr>
-          <w:rFonts w:ascii="Times New Roman" w:eastAsia="Times New Roman" w:hAnsi="Times New Roman" w:cs="Times New Roman"/>
-          <w:sz w:val="24"/>
-          <w:szCs w:val="24"/>
-        </w:rPr>
-        <w:t>at</w:t>
-      </w:r>
-      <w:r>
-        <w:rPr>
-          <w:rFonts w:ascii="Times New Roman" w:eastAsia="Times New Roman" w:hAnsi="Times New Roman" w:cs="Times New Roman"/>
-          <w:sz w:val="24"/>
-          <w:szCs w:val="24"/>
-        </w:rPr>
-        <w:t xml:space="preserve"> </w:t>
-      </w:r>
-      <w:r>
-        <w:rPr>
-          <w:rFonts w:ascii="Times New Roman" w:eastAsia="Times New Roman" w:hAnsi="Times New Roman" w:cs="Times New Roman"/>
-          <w:sz w:val="24"/>
-          <w:szCs w:val="24"/>
-        </w:rPr>
-        <w:t>random</w:t>
-      </w:r>
-      <w:r>
-        <w:rPr>
-          <w:rFonts w:ascii="Times New Roman" w:eastAsia="Times New Roman" w:hAnsi="Times New Roman" w:cs="Times New Roman"/>
-          <w:sz w:val="24"/>
-          <w:szCs w:val="24"/>
-        </w:rPr>
-        <w:t xml:space="preserve"> </w:t>
-      </w:r>
-      <w:r>
-        <w:rPr>
-          <w:rFonts w:ascii="Times New Roman" w:eastAsia="Times New Roman" w:hAnsi="Times New Roman" w:cs="Times New Roman"/>
-          <w:sz w:val="24"/>
-          <w:szCs w:val="24"/>
-        </w:rPr>
-        <w:t>locations.</w:t>
-      </w:r>
-      <w:r>
-        <w:rPr>
-          <w:rFonts w:ascii="Times New Roman" w:eastAsia="Times New Roman" w:hAnsi="Times New Roman" w:cs="Times New Roman"/>
-          <w:sz w:val="24"/>
-          <w:szCs w:val="24"/>
-        </w:rPr>
-        <w:t xml:space="preserve"> </w:t>
-      </w:r>
-      <w:r>
-        <w:rPr>
-          <w:rFonts w:ascii="Times New Roman" w:eastAsia="Times New Roman" w:hAnsi="Times New Roman" w:cs="Times New Roman"/>
-          <w:sz w:val="24"/>
-          <w:szCs w:val="24"/>
-        </w:rPr>
-        <w:t>At</w:t>
-      </w:r>
-      <w:r>
-        <w:rPr>
-          <w:rFonts w:ascii="Times New Roman" w:eastAsia="Times New Roman" w:hAnsi="Times New Roman" w:cs="Times New Roman"/>
-          <w:sz w:val="24"/>
-          <w:szCs w:val="24"/>
-        </w:rPr>
-        <w:t xml:space="preserve"> </w:t>
-      </w:r>
-      <w:r>
-        <w:rPr>
-          <w:rFonts w:ascii="Times New Roman" w:eastAsia="Times New Roman" w:hAnsi="Times New Roman" w:cs="Times New Roman"/>
-          <w:sz w:val="24"/>
-          <w:szCs w:val="24"/>
-        </w:rPr>
-        <w:t>most</w:t>
-      </w:r>
-      <w:r>
-        <w:rPr>
-          <w:rFonts w:ascii="Times New Roman" w:eastAsia="Times New Roman" w:hAnsi="Times New Roman" w:cs="Times New Roman"/>
-          <w:sz w:val="24"/>
-          <w:szCs w:val="24"/>
-        </w:rPr>
-        <w:t xml:space="preserve"> </w:t>
-      </w:r>
-      <w:r>
-        <w:rPr>
-          <w:rFonts w:ascii="Times New Roman" w:eastAsia="Times New Roman" w:hAnsi="Times New Roman" w:cs="Times New Roman"/>
-          <w:sz w:val="24"/>
-          <w:szCs w:val="24"/>
-        </w:rPr>
-        <w:t>three</w:t>
-      </w:r>
-      <w:r>
-        <w:rPr>
-          <w:rFonts w:ascii="Times New Roman" w:eastAsia="Times New Roman" w:hAnsi="Times New Roman" w:cs="Times New Roman"/>
-          <w:sz w:val="24"/>
-          <w:szCs w:val="24"/>
-        </w:rPr>
-        <w:t xml:space="preserve"> </w:t>
-      </w:r>
-      <w:r>
-        <w:rPr>
-          <w:rFonts w:ascii="Times New Roman" w:eastAsia="Times New Roman" w:hAnsi="Times New Roman" w:cs="Times New Roman"/>
-          <w:sz w:val="24"/>
-          <w:szCs w:val="24"/>
-        </w:rPr>
-        <w:t>food</w:t>
-      </w:r>
-      <w:r>
-        <w:rPr>
-          <w:rFonts w:ascii="Times New Roman" w:eastAsia="Times New Roman" w:hAnsi="Times New Roman" w:cs="Times New Roman"/>
-          <w:sz w:val="24"/>
-          <w:szCs w:val="24"/>
-        </w:rPr>
-        <w:t xml:space="preserve"> </w:t>
-      </w:r>
-      <w:r>
-        <w:rPr>
-          <w:rFonts w:ascii="Times New Roman" w:eastAsia="Times New Roman" w:hAnsi="Times New Roman" w:cs="Times New Roman"/>
-          <w:sz w:val="24"/>
-          <w:szCs w:val="24"/>
-        </w:rPr>
-        <w:t>pellets</w:t>
-      </w:r>
-      <w:r>
-        <w:rPr>
-          <w:rFonts w:ascii="Times New Roman" w:eastAsia="Times New Roman" w:hAnsi="Times New Roman" w:cs="Times New Roman"/>
-          <w:sz w:val="24"/>
-          <w:szCs w:val="24"/>
-        </w:rPr>
-        <w:t xml:space="preserve"> </w:t>
-      </w:r>
-      <w:r>
-        <w:rPr>
-          <w:rFonts w:ascii="Times New Roman" w:eastAsia="Times New Roman" w:hAnsi="Times New Roman" w:cs="Times New Roman"/>
-          <w:sz w:val="24"/>
-          <w:szCs w:val="24"/>
-        </w:rPr>
-        <w:t>can</w:t>
-      </w:r>
-      <w:r>
-        <w:rPr>
-          <w:rFonts w:ascii="Times New Roman" w:eastAsia="Times New Roman" w:hAnsi="Times New Roman" w:cs="Times New Roman"/>
-          <w:sz w:val="24"/>
-          <w:szCs w:val="24"/>
-        </w:rPr>
-        <w:t xml:space="preserve"> </w:t>
-      </w:r>
-      <w:r>
-        <w:rPr>
-          <w:rFonts w:ascii="Times New Roman" w:eastAsia="Times New Roman" w:hAnsi="Times New Roman" w:cs="Times New Roman"/>
-          <w:sz w:val="24"/>
-          <w:szCs w:val="24"/>
-        </w:rPr>
-        <w:t>be</w:t>
-      </w:r>
-      <w:r>
-        <w:rPr>
-          <w:rFonts w:ascii="Times New Roman" w:eastAsia="Times New Roman" w:hAnsi="Times New Roman" w:cs="Times New Roman"/>
-          <w:sz w:val="24"/>
-          <w:szCs w:val="24"/>
-        </w:rPr>
-        <w:t xml:space="preserve"> </w:t>
-      </w:r>
-      <w:r>
-        <w:rPr>
-          <w:rFonts w:ascii="Times New Roman" w:eastAsia="Times New Roman" w:hAnsi="Times New Roman" w:cs="Times New Roman"/>
-          <w:sz w:val="24"/>
-          <w:szCs w:val="24"/>
-        </w:rPr>
-        <w:t>placed</w:t>
-      </w:r>
-      <w:r>
-        <w:rPr>
-          <w:rFonts w:ascii="Times New Roman" w:eastAsia="Times New Roman" w:hAnsi="Times New Roman" w:cs="Times New Roman"/>
-          <w:sz w:val="24"/>
-          <w:szCs w:val="24"/>
-        </w:rPr>
-        <w:t xml:space="preserve"> </w:t>
-      </w:r>
-      <w:r>
-        <w:rPr>
-          <w:rFonts w:ascii="Times New Roman" w:eastAsia="Times New Roman" w:hAnsi="Times New Roman" w:cs="Times New Roman"/>
-          <w:sz w:val="24"/>
-          <w:szCs w:val="24"/>
-        </w:rPr>
-        <w:t>in</w:t>
-      </w:r>
-      <w:r>
-        <w:rPr>
-          <w:rFonts w:ascii="Times New Roman" w:eastAsia="Times New Roman" w:hAnsi="Times New Roman" w:cs="Times New Roman"/>
-          <w:sz w:val="24"/>
-          <w:szCs w:val="24"/>
-        </w:rPr>
-        <w:t xml:space="preserve"> </w:t>
-      </w:r>
-      <w:r>
-        <w:rPr>
-          <w:rFonts w:ascii="Times New Roman" w:eastAsia="Times New Roman" w:hAnsi="Times New Roman" w:cs="Times New Roman"/>
-          <w:sz w:val="24"/>
-          <w:szCs w:val="24"/>
-        </w:rPr>
-        <w:t>a</w:t>
-      </w:r>
-      <w:r>
-        <w:rPr>
-          <w:rFonts w:ascii="Times New Roman" w:eastAsia="Times New Roman" w:hAnsi="Times New Roman" w:cs="Times New Roman"/>
-          <w:sz w:val="24"/>
-          <w:szCs w:val="24"/>
-        </w:rPr>
-        <w:t xml:space="preserve"> </w:t>
-      </w:r>
-      <w:r>
-        <w:rPr>
-          <w:rFonts w:ascii="Times New Roman" w:eastAsia="Times New Roman" w:hAnsi="Times New Roman" w:cs="Times New Roman"/>
-          <w:sz w:val="24"/>
-          <w:szCs w:val="24"/>
-        </w:rPr>
-        <w:t>single</w:t>
-      </w:r>
-      <w:r>
-        <w:rPr>
-          <w:rFonts w:ascii="Times New Roman" w:eastAsia="Times New Roman" w:hAnsi="Times New Roman" w:cs="Times New Roman"/>
-          <w:sz w:val="24"/>
-          <w:szCs w:val="24"/>
-        </w:rPr>
-        <w:t xml:space="preserve"> </w:t>
-      </w:r>
-      <w:r>
-        <w:rPr>
-          <w:rFonts w:ascii="Times New Roman" w:eastAsia="Times New Roman" w:hAnsi="Times New Roman" w:cs="Times New Roman"/>
-          <w:sz w:val="24"/>
-          <w:szCs w:val="24"/>
-        </w:rPr>
-        <w:t>cell.</w:t>
+        <w:t>later.)</w:t>
       </w:r>
     </w:p>
     <w:p>
@@ -12138,7 +11416,882 @@
           <w:sz w:val="24"/>
           <w:szCs w:val="24"/>
         </w:rPr>
+        <w:t>A</w:t>
+      </w:r>
+      <w:r>
+        <w:rPr>
+          <w:rFonts w:ascii="Times New Roman" w:eastAsia="Times New Roman" w:hAnsi="Times New Roman" w:cs="Times New Roman"/>
+          <w:sz w:val="24"/>
+          <w:szCs w:val="24"/>
+        </w:rPr>
+        <w:t xml:space="preserve"> </w:t>
+      </w:r>
+      <w:r>
+        <w:rPr>
+          <w:rFonts w:ascii="Times New Roman" w:eastAsia="Times New Roman" w:hAnsi="Times New Roman" w:cs="Times New Roman"/>
+          <w:sz w:val="24"/>
+          <w:szCs w:val="24"/>
+        </w:rPr>
+        <w:t>predefined</w:t>
+      </w:r>
+      <w:r>
+        <w:rPr>
+          <w:rFonts w:ascii="Times New Roman" w:eastAsia="Times New Roman" w:hAnsi="Times New Roman" w:cs="Times New Roman"/>
+          <w:sz w:val="24"/>
+          <w:szCs w:val="24"/>
+        </w:rPr>
+        <w:t xml:space="preserve"> </w:t>
+      </w:r>
+      <w:r>
+        <w:rPr>
+          <w:rFonts w:ascii="Times New Roman" w:eastAsia="Times New Roman" w:hAnsi="Times New Roman" w:cs="Times New Roman"/>
+          <w:sz w:val="24"/>
+          <w:szCs w:val="24"/>
+        </w:rPr>
+        <w:t>number</w:t>
+      </w:r>
+      <w:r>
+        <w:rPr>
+          <w:rFonts w:ascii="Times New Roman" w:eastAsia="Times New Roman" w:hAnsi="Times New Roman" w:cs="Times New Roman"/>
+          <w:sz w:val="24"/>
+          <w:szCs w:val="24"/>
+        </w:rPr>
+        <w:t xml:space="preserve"> </w:t>
+      </w:r>
+      <w:r>
+        <w:rPr>
+          <w:rFonts w:ascii="Times New Roman" w:eastAsia="Times New Roman" w:hAnsi="Times New Roman" w:cs="Times New Roman"/>
+          <w:sz w:val="24"/>
+          <w:szCs w:val="24"/>
+        </w:rPr>
+        <w:t>of</w:t>
+      </w:r>
+      <w:r>
+        <w:rPr>
+          <w:rFonts w:ascii="Times New Roman" w:eastAsia="Times New Roman" w:hAnsi="Times New Roman" w:cs="Times New Roman"/>
+          <w:sz w:val="24"/>
+          <w:szCs w:val="24"/>
+        </w:rPr>
+        <w:t xml:space="preserve"> </w:t>
+      </w:r>
+      <w:r>
+        <w:rPr>
+          <w:rFonts w:ascii="Times New Roman" w:eastAsia="Times New Roman" w:hAnsi="Times New Roman" w:cs="Times New Roman"/>
+          <w:sz w:val="24"/>
+          <w:szCs w:val="24"/>
+        </w:rPr>
+        <w:t>food</w:t>
+      </w:r>
+      <w:r>
+        <w:rPr>
+          <w:rFonts w:ascii="Times New Roman" w:eastAsia="Times New Roman" w:hAnsi="Times New Roman" w:cs="Times New Roman"/>
+          <w:sz w:val="24"/>
+          <w:szCs w:val="24"/>
+        </w:rPr>
+        <w:t xml:space="preserve"> </w:t>
+      </w:r>
+      <w:r>
+        <w:rPr>
+          <w:rFonts w:ascii="Times New Roman" w:eastAsia="Times New Roman" w:hAnsi="Times New Roman" w:cs="Times New Roman"/>
+          <w:sz w:val="24"/>
+          <w:szCs w:val="24"/>
+        </w:rPr>
+        <w:t>pellets</w:t>
+      </w:r>
+      <w:r>
+        <w:rPr>
+          <w:rFonts w:ascii="Times New Roman" w:eastAsia="Times New Roman" w:hAnsi="Times New Roman" w:cs="Times New Roman"/>
+          <w:sz w:val="24"/>
+          <w:szCs w:val="24"/>
+        </w:rPr>
+        <w:t xml:space="preserve"> </w:t>
+      </w:r>
+      <w:r>
+        <w:rPr>
+          <w:rFonts w:ascii="Times New Roman" w:eastAsia="Times New Roman" w:hAnsi="Times New Roman" w:cs="Times New Roman"/>
+          <w:sz w:val="24"/>
+          <w:szCs w:val="24"/>
+        </w:rPr>
+        <w:t>will</w:t>
+      </w:r>
+      <w:r>
+        <w:rPr>
+          <w:rFonts w:ascii="Times New Roman" w:eastAsia="Times New Roman" w:hAnsi="Times New Roman" w:cs="Times New Roman"/>
+          <w:sz w:val="24"/>
+          <w:szCs w:val="24"/>
+        </w:rPr>
+        <w:t xml:space="preserve"> </w:t>
+      </w:r>
+      <w:r>
+        <w:rPr>
+          <w:rFonts w:ascii="Times New Roman" w:eastAsia="Times New Roman" w:hAnsi="Times New Roman" w:cs="Times New Roman"/>
+          <w:sz w:val="24"/>
+          <w:szCs w:val="24"/>
+        </w:rPr>
+        <w:t>be</w:t>
+      </w:r>
+      <w:r>
+        <w:rPr>
+          <w:rFonts w:ascii="Times New Roman" w:eastAsia="Times New Roman" w:hAnsi="Times New Roman" w:cs="Times New Roman"/>
+          <w:sz w:val="24"/>
+          <w:szCs w:val="24"/>
+        </w:rPr>
+        <w:t xml:space="preserve"> </w:t>
+      </w:r>
+      <w:r>
+        <w:rPr>
+          <w:rFonts w:ascii="Times New Roman" w:eastAsia="Times New Roman" w:hAnsi="Times New Roman" w:cs="Times New Roman"/>
+          <w:sz w:val="24"/>
+          <w:szCs w:val="24"/>
+        </w:rPr>
+        <w:t>introduced</w:t>
+      </w:r>
+      <w:r>
+        <w:rPr>
+          <w:rFonts w:ascii="Times New Roman" w:eastAsia="Times New Roman" w:hAnsi="Times New Roman" w:cs="Times New Roman"/>
+          <w:sz w:val="24"/>
+          <w:szCs w:val="24"/>
+        </w:rPr>
+        <w:t xml:space="preserve"> </w:t>
+      </w:r>
+      <w:r>
+        <w:rPr>
+          <w:rFonts w:ascii="Times New Roman" w:eastAsia="Times New Roman" w:hAnsi="Times New Roman" w:cs="Times New Roman"/>
+          <w:sz w:val="24"/>
+          <w:szCs w:val="24"/>
+        </w:rPr>
+        <w:t>into</w:t>
+      </w:r>
+      <w:r>
+        <w:rPr>
+          <w:rFonts w:ascii="Times New Roman" w:eastAsia="Times New Roman" w:hAnsi="Times New Roman" w:cs="Times New Roman"/>
+          <w:sz w:val="24"/>
+          <w:szCs w:val="24"/>
+        </w:rPr>
+        <w:t xml:space="preserve"> </w:t>
+      </w:r>
+      <w:r>
+        <w:rPr>
+          <w:rFonts w:ascii="Times New Roman" w:eastAsia="Times New Roman" w:hAnsi="Times New Roman" w:cs="Times New Roman"/>
+          <w:sz w:val="24"/>
+          <w:szCs w:val="24"/>
+        </w:rPr>
+        <w:t>the</w:t>
+      </w:r>
+      <w:r>
+        <w:rPr>
+          <w:rFonts w:ascii="Times New Roman" w:eastAsia="Times New Roman" w:hAnsi="Times New Roman" w:cs="Times New Roman"/>
+          <w:sz w:val="24"/>
+          <w:szCs w:val="24"/>
+        </w:rPr>
+        <w:t xml:space="preserve"> </w:t>
+      </w:r>
+      <w:r>
+        <w:rPr>
+          <w:rFonts w:ascii="Times New Roman" w:eastAsia="Times New Roman" w:hAnsi="Times New Roman" w:cs="Times New Roman"/>
+          <w:sz w:val="24"/>
+          <w:szCs w:val="24"/>
+        </w:rPr>
+        <w:t>world</w:t>
+      </w:r>
+      <w:r>
+        <w:rPr>
+          <w:rFonts w:ascii="Times New Roman" w:eastAsia="Times New Roman" w:hAnsi="Times New Roman" w:cs="Times New Roman"/>
+          <w:sz w:val="24"/>
+          <w:szCs w:val="24"/>
+        </w:rPr>
+        <w:t xml:space="preserve"> </w:t>
+      </w:r>
+      <w:r>
+        <w:rPr>
+          <w:rFonts w:ascii="Times New Roman" w:eastAsia="Times New Roman" w:hAnsi="Times New Roman" w:cs="Times New Roman"/>
+          <w:sz w:val="24"/>
+          <w:szCs w:val="24"/>
+        </w:rPr>
+        <w:t>initially</w:t>
+      </w:r>
+      <w:r>
+        <w:rPr>
+          <w:rFonts w:ascii="Times New Roman" w:eastAsia="Times New Roman" w:hAnsi="Times New Roman" w:cs="Times New Roman"/>
+          <w:sz w:val="24"/>
+          <w:szCs w:val="24"/>
+        </w:rPr>
+        <w:t xml:space="preserve"> </w:t>
+      </w:r>
+      <w:r>
+        <w:rPr>
+          <w:rFonts w:ascii="Times New Roman" w:eastAsia="Times New Roman" w:hAnsi="Times New Roman" w:cs="Times New Roman"/>
+          <w:sz w:val="24"/>
+          <w:szCs w:val="24"/>
+        </w:rPr>
+        <w:t>at</w:t>
+      </w:r>
+      <w:r>
+        <w:rPr>
+          <w:rFonts w:ascii="Times New Roman" w:eastAsia="Times New Roman" w:hAnsi="Times New Roman" w:cs="Times New Roman"/>
+          <w:sz w:val="24"/>
+          <w:szCs w:val="24"/>
+        </w:rPr>
+        <w:t xml:space="preserve"> </w:t>
+      </w:r>
+      <w:r>
+        <w:rPr>
+          <w:rFonts w:ascii="Times New Roman" w:eastAsia="Times New Roman" w:hAnsi="Times New Roman" w:cs="Times New Roman"/>
+          <w:sz w:val="24"/>
+          <w:szCs w:val="24"/>
+        </w:rPr>
+        <w:t>random</w:t>
+      </w:r>
+      <w:r>
+        <w:rPr>
+          <w:rFonts w:ascii="Times New Roman" w:eastAsia="Times New Roman" w:hAnsi="Times New Roman" w:cs="Times New Roman"/>
+          <w:sz w:val="24"/>
+          <w:szCs w:val="24"/>
+        </w:rPr>
+        <w:t xml:space="preserve"> </w:t>
+      </w:r>
+      <w:r>
+        <w:rPr>
+          <w:rFonts w:ascii="Times New Roman" w:eastAsia="Times New Roman" w:hAnsi="Times New Roman" w:cs="Times New Roman"/>
+          <w:sz w:val="24"/>
+          <w:szCs w:val="24"/>
+        </w:rPr>
+        <w:t>locations.</w:t>
+      </w:r>
+      <w:r>
+        <w:rPr>
+          <w:rFonts w:ascii="Times New Roman" w:eastAsia="Times New Roman" w:hAnsi="Times New Roman" w:cs="Times New Roman"/>
+          <w:sz w:val="24"/>
+          <w:szCs w:val="24"/>
+        </w:rPr>
+        <w:t xml:space="preserve"> </w:t>
+      </w:r>
+      <w:r>
+        <w:rPr>
+          <w:rFonts w:ascii="Times New Roman" w:eastAsia="Times New Roman" w:hAnsi="Times New Roman" w:cs="Times New Roman"/>
+          <w:sz w:val="24"/>
+          <w:szCs w:val="24"/>
+        </w:rPr>
+        <w:t>At</w:t>
+      </w:r>
+      <w:r>
+        <w:rPr>
+          <w:rFonts w:ascii="Times New Roman" w:eastAsia="Times New Roman" w:hAnsi="Times New Roman" w:cs="Times New Roman"/>
+          <w:sz w:val="24"/>
+          <w:szCs w:val="24"/>
+        </w:rPr>
+        <w:t xml:space="preserve"> </w:t>
+      </w:r>
+      <w:r>
+        <w:rPr>
+          <w:rFonts w:ascii="Times New Roman" w:eastAsia="Times New Roman" w:hAnsi="Times New Roman" w:cs="Times New Roman"/>
+          <w:sz w:val="24"/>
+          <w:szCs w:val="24"/>
+        </w:rPr>
+        <w:t>one</w:t>
+      </w:r>
+      <w:r>
+        <w:rPr>
+          <w:rFonts w:ascii="Times New Roman" w:eastAsia="Times New Roman" w:hAnsi="Times New Roman" w:cs="Times New Roman"/>
+          <w:sz w:val="24"/>
+          <w:szCs w:val="24"/>
+        </w:rPr>
+        <w:t xml:space="preserve"> </w:t>
+      </w:r>
+      <w:r>
+        <w:rPr>
+          <w:rFonts w:ascii="Times New Roman" w:eastAsia="Times New Roman" w:hAnsi="Times New Roman" w:cs="Times New Roman"/>
+          <w:sz w:val="24"/>
+          <w:szCs w:val="24"/>
+        </w:rPr>
+        <w:t>second</w:t>
+      </w:r>
+      <w:r>
+        <w:rPr>
+          <w:rFonts w:ascii="Times New Roman" w:eastAsia="Times New Roman" w:hAnsi="Times New Roman" w:cs="Times New Roman"/>
+          <w:sz w:val="24"/>
+          <w:szCs w:val="24"/>
+        </w:rPr>
+        <w:t xml:space="preserve"> </w:t>
+      </w:r>
+      <w:r>
+        <w:rPr>
+          <w:rFonts w:ascii="Times New Roman" w:eastAsia="Times New Roman" w:hAnsi="Times New Roman" w:cs="Times New Roman"/>
+          <w:sz w:val="24"/>
+          <w:szCs w:val="24"/>
+        </w:rPr>
+        <w:t>intervals</w:t>
+      </w:r>
+      <w:r>
+        <w:rPr>
+          <w:rFonts w:ascii="Times New Roman" w:eastAsia="Times New Roman" w:hAnsi="Times New Roman" w:cs="Times New Roman"/>
+          <w:sz w:val="24"/>
+          <w:szCs w:val="24"/>
+        </w:rPr>
+        <w:t xml:space="preserve"> </w:t>
+      </w:r>
+      <w:r>
+        <w:rPr>
+          <w:rFonts w:ascii="Times New Roman" w:eastAsia="Times New Roman" w:hAnsi="Times New Roman" w:cs="Times New Roman"/>
+          <w:sz w:val="24"/>
+          <w:szCs w:val="24"/>
+        </w:rPr>
+        <w:t>a</w:t>
+      </w:r>
+      <w:r>
+        <w:rPr>
+          <w:rFonts w:ascii="Times New Roman" w:eastAsia="Times New Roman" w:hAnsi="Times New Roman" w:cs="Times New Roman"/>
+          <w:sz w:val="24"/>
+          <w:szCs w:val="24"/>
+        </w:rPr>
+        <w:t xml:space="preserve"> </w:t>
+      </w:r>
+      <w:r>
+        <w:rPr>
+          <w:rFonts w:ascii="Times New Roman" w:eastAsia="Times New Roman" w:hAnsi="Times New Roman" w:cs="Times New Roman"/>
+          <w:sz w:val="24"/>
+          <w:szCs w:val="24"/>
+        </w:rPr>
+        <w:t>random</w:t>
+      </w:r>
+      <w:r>
+        <w:rPr>
+          <w:rFonts w:ascii="Times New Roman" w:eastAsia="Times New Roman" w:hAnsi="Times New Roman" w:cs="Times New Roman"/>
+          <w:sz w:val="24"/>
+          <w:szCs w:val="24"/>
+        </w:rPr>
+        <w:t xml:space="preserve"> </w:t>
+      </w:r>
+      <w:r>
+        <w:rPr>
+          <w:rFonts w:ascii="Times New Roman" w:eastAsia="Times New Roman" w:hAnsi="Times New Roman" w:cs="Times New Roman"/>
+          <w:sz w:val="24"/>
+          <w:szCs w:val="24"/>
+        </w:rPr>
+        <w:t>number</w:t>
+      </w:r>
+      <w:r>
+        <w:rPr>
+          <w:rFonts w:ascii="Times New Roman" w:eastAsia="Times New Roman" w:hAnsi="Times New Roman" w:cs="Times New Roman"/>
+          <w:sz w:val="24"/>
+          <w:szCs w:val="24"/>
+        </w:rPr>
+        <w:t xml:space="preserve"> </w:t>
+      </w:r>
+      <w:r>
+        <w:rPr>
+          <w:rFonts w:ascii="Times New Roman" w:eastAsia="Times New Roman" w:hAnsi="Times New Roman" w:cs="Times New Roman"/>
+          <w:sz w:val="24"/>
+          <w:szCs w:val="24"/>
+        </w:rPr>
+        <w:t>of</w:t>
+      </w:r>
+      <w:r>
+        <w:rPr>
+          <w:rFonts w:ascii="Times New Roman" w:eastAsia="Times New Roman" w:hAnsi="Times New Roman" w:cs="Times New Roman"/>
+          <w:sz w:val="24"/>
+          <w:szCs w:val="24"/>
+        </w:rPr>
+        <w:t xml:space="preserve"> </w:t>
+      </w:r>
+      <w:r>
+        <w:rPr>
+          <w:rFonts w:ascii="Times New Roman" w:eastAsia="Times New Roman" w:hAnsi="Times New Roman" w:cs="Times New Roman"/>
+          <w:sz w:val="24"/>
+          <w:szCs w:val="24"/>
+        </w:rPr>
+        <w:t>additional</w:t>
+      </w:r>
+      <w:r>
+        <w:rPr>
+          <w:rFonts w:ascii="Times New Roman" w:eastAsia="Times New Roman" w:hAnsi="Times New Roman" w:cs="Times New Roman"/>
+          <w:sz w:val="24"/>
+          <w:szCs w:val="24"/>
+        </w:rPr>
+        <w:t xml:space="preserve"> </w:t>
+      </w:r>
+      <w:r>
+        <w:rPr>
+          <w:rFonts w:ascii="Times New Roman" w:eastAsia="Times New Roman" w:hAnsi="Times New Roman" w:cs="Times New Roman"/>
+          <w:sz w:val="24"/>
+          <w:szCs w:val="24"/>
+        </w:rPr>
+        <w:t>food</w:t>
+      </w:r>
+      <w:r>
+        <w:rPr>
+          <w:rFonts w:ascii="Times New Roman" w:eastAsia="Times New Roman" w:hAnsi="Times New Roman" w:cs="Times New Roman"/>
+          <w:sz w:val="24"/>
+          <w:szCs w:val="24"/>
+        </w:rPr>
+        <w:t xml:space="preserve"> </w:t>
+      </w:r>
+      <w:r>
+        <w:rPr>
+          <w:rFonts w:ascii="Times New Roman" w:eastAsia="Times New Roman" w:hAnsi="Times New Roman" w:cs="Times New Roman"/>
+          <w:sz w:val="24"/>
+          <w:szCs w:val="24"/>
+        </w:rPr>
+        <w:t>pellets</w:t>
+      </w:r>
+      <w:r>
+        <w:rPr>
+          <w:rFonts w:ascii="Times New Roman" w:eastAsia="Times New Roman" w:hAnsi="Times New Roman" w:cs="Times New Roman"/>
+          <w:sz w:val="24"/>
+          <w:szCs w:val="24"/>
+        </w:rPr>
+        <w:t xml:space="preserve"> </w:t>
+      </w:r>
+      <w:r>
+        <w:rPr>
+          <w:rFonts w:ascii="Times New Roman" w:eastAsia="Times New Roman" w:hAnsi="Times New Roman" w:cs="Times New Roman"/>
+          <w:sz w:val="24"/>
+          <w:szCs w:val="24"/>
+        </w:rPr>
+        <w:t>(between</w:t>
+      </w:r>
+      <w:r>
+        <w:rPr>
+          <w:rFonts w:ascii="Times New Roman" w:eastAsia="Times New Roman" w:hAnsi="Times New Roman" w:cs="Times New Roman"/>
+          <w:sz w:val="24"/>
+          <w:szCs w:val="24"/>
+        </w:rPr>
+        <w:t xml:space="preserve"> </w:t>
+      </w:r>
+      <w:r>
+        <w:rPr>
+          <w:rFonts w:ascii="Times New Roman" w:eastAsia="Times New Roman" w:hAnsi="Times New Roman" w:cs="Times New Roman"/>
+          <w:sz w:val="24"/>
+          <w:szCs w:val="24"/>
+        </w:rPr>
+        <w:t>1</w:t>
+      </w:r>
+      <w:r>
+        <w:rPr>
+          <w:rFonts w:ascii="Times New Roman" w:eastAsia="Times New Roman" w:hAnsi="Times New Roman" w:cs="Times New Roman"/>
+          <w:sz w:val="24"/>
+          <w:szCs w:val="24"/>
+        </w:rPr>
+        <w:t xml:space="preserve"> </w:t>
+      </w:r>
+      <w:r>
+        <w:rPr>
+          <w:rFonts w:ascii="Times New Roman" w:eastAsia="Times New Roman" w:hAnsi="Times New Roman" w:cs="Times New Roman"/>
+          <w:sz w:val="24"/>
+          <w:szCs w:val="24"/>
+        </w:rPr>
+        <w:t>and</w:t>
+      </w:r>
+      <w:r>
+        <w:rPr>
+          <w:rFonts w:ascii="Times New Roman" w:eastAsia="Times New Roman" w:hAnsi="Times New Roman" w:cs="Times New Roman"/>
+          <w:sz w:val="24"/>
+          <w:szCs w:val="24"/>
+        </w:rPr>
+        <w:t xml:space="preserve"> </w:t>
+      </w:r>
+      <w:r>
+        <w:rPr>
+          <w:rFonts w:ascii="Times New Roman" w:eastAsia="Times New Roman" w:hAnsi="Times New Roman" w:cs="Times New Roman"/>
+          <w:sz w:val="24"/>
+          <w:szCs w:val="24"/>
+        </w:rPr>
         <w:lastRenderedPageBreak/>
+        <w:t>10)</w:t>
+      </w:r>
+      <w:r>
+        <w:rPr>
+          <w:rFonts w:ascii="Times New Roman" w:eastAsia="Times New Roman" w:hAnsi="Times New Roman" w:cs="Times New Roman"/>
+          <w:sz w:val="24"/>
+          <w:szCs w:val="24"/>
+        </w:rPr>
+        <w:t xml:space="preserve"> </w:t>
+      </w:r>
+      <w:r>
+        <w:rPr>
+          <w:rFonts w:ascii="Times New Roman" w:eastAsia="Times New Roman" w:hAnsi="Times New Roman" w:cs="Times New Roman"/>
+          <w:sz w:val="24"/>
+          <w:szCs w:val="24"/>
+        </w:rPr>
+        <w:t>will</w:t>
+      </w:r>
+      <w:r>
+        <w:rPr>
+          <w:rFonts w:ascii="Times New Roman" w:eastAsia="Times New Roman" w:hAnsi="Times New Roman" w:cs="Times New Roman"/>
+          <w:sz w:val="24"/>
+          <w:szCs w:val="24"/>
+        </w:rPr>
+        <w:t xml:space="preserve"> </w:t>
+      </w:r>
+      <w:r>
+        <w:rPr>
+          <w:rFonts w:ascii="Times New Roman" w:eastAsia="Times New Roman" w:hAnsi="Times New Roman" w:cs="Times New Roman"/>
+          <w:sz w:val="24"/>
+          <w:szCs w:val="24"/>
+        </w:rPr>
+        <w:t>be</w:t>
+      </w:r>
+      <w:r>
+        <w:rPr>
+          <w:rFonts w:ascii="Times New Roman" w:eastAsia="Times New Roman" w:hAnsi="Times New Roman" w:cs="Times New Roman"/>
+          <w:sz w:val="24"/>
+          <w:szCs w:val="24"/>
+        </w:rPr>
+        <w:t xml:space="preserve"> </w:t>
+      </w:r>
+      <w:r>
+        <w:rPr>
+          <w:rFonts w:ascii="Times New Roman" w:eastAsia="Times New Roman" w:hAnsi="Times New Roman" w:cs="Times New Roman"/>
+          <w:sz w:val="24"/>
+          <w:szCs w:val="24"/>
+        </w:rPr>
+        <w:t>added</w:t>
+      </w:r>
+      <w:r>
+        <w:rPr>
+          <w:rFonts w:ascii="Times New Roman" w:eastAsia="Times New Roman" w:hAnsi="Times New Roman" w:cs="Times New Roman"/>
+          <w:sz w:val="24"/>
+          <w:szCs w:val="24"/>
+        </w:rPr>
+        <w:t xml:space="preserve"> </w:t>
+      </w:r>
+      <w:r>
+        <w:rPr>
+          <w:rFonts w:ascii="Times New Roman" w:eastAsia="Times New Roman" w:hAnsi="Times New Roman" w:cs="Times New Roman"/>
+          <w:sz w:val="24"/>
+          <w:szCs w:val="24"/>
+        </w:rPr>
+        <w:t>to</w:t>
+      </w:r>
+      <w:r>
+        <w:rPr>
+          <w:rFonts w:ascii="Times New Roman" w:eastAsia="Times New Roman" w:hAnsi="Times New Roman" w:cs="Times New Roman"/>
+          <w:sz w:val="24"/>
+          <w:szCs w:val="24"/>
+        </w:rPr>
+        <w:t xml:space="preserve"> </w:t>
+      </w:r>
+      <w:r>
+        <w:rPr>
+          <w:rFonts w:ascii="Times New Roman" w:eastAsia="Times New Roman" w:hAnsi="Times New Roman" w:cs="Times New Roman"/>
+          <w:sz w:val="24"/>
+          <w:szCs w:val="24"/>
+        </w:rPr>
+        <w:t>the</w:t>
+      </w:r>
+      <w:r>
+        <w:rPr>
+          <w:rFonts w:ascii="Times New Roman" w:eastAsia="Times New Roman" w:hAnsi="Times New Roman" w:cs="Times New Roman"/>
+          <w:sz w:val="24"/>
+          <w:szCs w:val="24"/>
+        </w:rPr>
+        <w:t xml:space="preserve"> </w:t>
+      </w:r>
+      <w:r>
+        <w:rPr>
+          <w:rFonts w:ascii="Times New Roman" w:eastAsia="Times New Roman" w:hAnsi="Times New Roman" w:cs="Times New Roman"/>
+          <w:sz w:val="24"/>
+          <w:szCs w:val="24"/>
+        </w:rPr>
+        <w:t>world</w:t>
+      </w:r>
+      <w:r>
+        <w:rPr>
+          <w:rFonts w:ascii="Times New Roman" w:eastAsia="Times New Roman" w:hAnsi="Times New Roman" w:cs="Times New Roman"/>
+          <w:sz w:val="24"/>
+          <w:szCs w:val="24"/>
+        </w:rPr>
+        <w:t xml:space="preserve"> </w:t>
+      </w:r>
+      <w:r>
+        <w:rPr>
+          <w:rFonts w:ascii="Times New Roman" w:eastAsia="Times New Roman" w:hAnsi="Times New Roman" w:cs="Times New Roman"/>
+          <w:sz w:val="24"/>
+          <w:szCs w:val="24"/>
+        </w:rPr>
+        <w:t>and</w:t>
+      </w:r>
+      <w:r>
+        <w:rPr>
+          <w:rFonts w:ascii="Times New Roman" w:eastAsia="Times New Roman" w:hAnsi="Times New Roman" w:cs="Times New Roman"/>
+          <w:sz w:val="24"/>
+          <w:szCs w:val="24"/>
+        </w:rPr>
+        <w:t xml:space="preserve"> </w:t>
+      </w:r>
+      <w:r>
+        <w:rPr>
+          <w:rFonts w:ascii="Times New Roman" w:eastAsia="Times New Roman" w:hAnsi="Times New Roman" w:cs="Times New Roman"/>
+          <w:sz w:val="24"/>
+          <w:szCs w:val="24"/>
+        </w:rPr>
+        <w:t>placed</w:t>
+      </w:r>
+      <w:r>
+        <w:rPr>
+          <w:rFonts w:ascii="Times New Roman" w:eastAsia="Times New Roman" w:hAnsi="Times New Roman" w:cs="Times New Roman"/>
+          <w:sz w:val="24"/>
+          <w:szCs w:val="24"/>
+        </w:rPr>
+        <w:t xml:space="preserve"> </w:t>
+      </w:r>
+      <w:r>
+        <w:rPr>
+          <w:rFonts w:ascii="Times New Roman" w:eastAsia="Times New Roman" w:hAnsi="Times New Roman" w:cs="Times New Roman"/>
+          <w:sz w:val="24"/>
+          <w:szCs w:val="24"/>
+        </w:rPr>
+        <w:t>at</w:t>
+      </w:r>
+      <w:r>
+        <w:rPr>
+          <w:rFonts w:ascii="Times New Roman" w:eastAsia="Times New Roman" w:hAnsi="Times New Roman" w:cs="Times New Roman"/>
+          <w:sz w:val="24"/>
+          <w:szCs w:val="24"/>
+        </w:rPr>
+        <w:t xml:space="preserve"> </w:t>
+      </w:r>
+      <w:r>
+        <w:rPr>
+          <w:rFonts w:ascii="Times New Roman" w:eastAsia="Times New Roman" w:hAnsi="Times New Roman" w:cs="Times New Roman"/>
+          <w:sz w:val="24"/>
+          <w:szCs w:val="24"/>
+        </w:rPr>
+        <w:t>random</w:t>
+      </w:r>
+      <w:r>
+        <w:rPr>
+          <w:rFonts w:ascii="Times New Roman" w:eastAsia="Times New Roman" w:hAnsi="Times New Roman" w:cs="Times New Roman"/>
+          <w:sz w:val="24"/>
+          <w:szCs w:val="24"/>
+        </w:rPr>
+        <w:t xml:space="preserve"> </w:t>
+      </w:r>
+      <w:r>
+        <w:rPr>
+          <w:rFonts w:ascii="Times New Roman" w:eastAsia="Times New Roman" w:hAnsi="Times New Roman" w:cs="Times New Roman"/>
+          <w:sz w:val="24"/>
+          <w:szCs w:val="24"/>
+        </w:rPr>
+        <w:t>locations.</w:t>
+      </w:r>
+      <w:r>
+        <w:rPr>
+          <w:rFonts w:ascii="Times New Roman" w:eastAsia="Times New Roman" w:hAnsi="Times New Roman" w:cs="Times New Roman"/>
+          <w:sz w:val="24"/>
+          <w:szCs w:val="24"/>
+        </w:rPr>
+        <w:t xml:space="preserve"> </w:t>
+      </w:r>
+      <w:r>
+        <w:rPr>
+          <w:rFonts w:ascii="Times New Roman" w:eastAsia="Times New Roman" w:hAnsi="Times New Roman" w:cs="Times New Roman"/>
+          <w:sz w:val="24"/>
+          <w:szCs w:val="24"/>
+        </w:rPr>
+        <w:t>At</w:t>
+      </w:r>
+      <w:r>
+        <w:rPr>
+          <w:rFonts w:ascii="Times New Roman" w:eastAsia="Times New Roman" w:hAnsi="Times New Roman" w:cs="Times New Roman"/>
+          <w:sz w:val="24"/>
+          <w:szCs w:val="24"/>
+        </w:rPr>
+        <w:t xml:space="preserve"> </w:t>
+      </w:r>
+      <w:r>
+        <w:rPr>
+          <w:rFonts w:ascii="Times New Roman" w:eastAsia="Times New Roman" w:hAnsi="Times New Roman" w:cs="Times New Roman"/>
+          <w:sz w:val="24"/>
+          <w:szCs w:val="24"/>
+        </w:rPr>
+        <w:t>most</w:t>
+      </w:r>
+      <w:r>
+        <w:rPr>
+          <w:rFonts w:ascii="Times New Roman" w:eastAsia="Times New Roman" w:hAnsi="Times New Roman" w:cs="Times New Roman"/>
+          <w:sz w:val="24"/>
+          <w:szCs w:val="24"/>
+        </w:rPr>
+        <w:t xml:space="preserve"> </w:t>
+      </w:r>
+      <w:r>
+        <w:rPr>
+          <w:rFonts w:ascii="Times New Roman" w:eastAsia="Times New Roman" w:hAnsi="Times New Roman" w:cs="Times New Roman"/>
+          <w:sz w:val="24"/>
+          <w:szCs w:val="24"/>
+        </w:rPr>
+        <w:t>three</w:t>
+      </w:r>
+      <w:r>
+        <w:rPr>
+          <w:rFonts w:ascii="Times New Roman" w:eastAsia="Times New Roman" w:hAnsi="Times New Roman" w:cs="Times New Roman"/>
+          <w:sz w:val="24"/>
+          <w:szCs w:val="24"/>
+        </w:rPr>
+        <w:t xml:space="preserve"> </w:t>
+      </w:r>
+      <w:r>
+        <w:rPr>
+          <w:rFonts w:ascii="Times New Roman" w:eastAsia="Times New Roman" w:hAnsi="Times New Roman" w:cs="Times New Roman"/>
+          <w:sz w:val="24"/>
+          <w:szCs w:val="24"/>
+        </w:rPr>
+        <w:t>food</w:t>
+      </w:r>
+      <w:r>
+        <w:rPr>
+          <w:rFonts w:ascii="Times New Roman" w:eastAsia="Times New Roman" w:hAnsi="Times New Roman" w:cs="Times New Roman"/>
+          <w:sz w:val="24"/>
+          <w:szCs w:val="24"/>
+        </w:rPr>
+        <w:t xml:space="preserve"> </w:t>
+      </w:r>
+      <w:r>
+        <w:rPr>
+          <w:rFonts w:ascii="Times New Roman" w:eastAsia="Times New Roman" w:hAnsi="Times New Roman" w:cs="Times New Roman"/>
+          <w:sz w:val="24"/>
+          <w:szCs w:val="24"/>
+        </w:rPr>
+        <w:t>pellets</w:t>
+      </w:r>
+      <w:r>
+        <w:rPr>
+          <w:rFonts w:ascii="Times New Roman" w:eastAsia="Times New Roman" w:hAnsi="Times New Roman" w:cs="Times New Roman"/>
+          <w:sz w:val="24"/>
+          <w:szCs w:val="24"/>
+        </w:rPr>
+        <w:t xml:space="preserve"> </w:t>
+      </w:r>
+      <w:r>
+        <w:rPr>
+          <w:rFonts w:ascii="Times New Roman" w:eastAsia="Times New Roman" w:hAnsi="Times New Roman" w:cs="Times New Roman"/>
+          <w:sz w:val="24"/>
+          <w:szCs w:val="24"/>
+        </w:rPr>
+        <w:t>can</w:t>
+      </w:r>
+      <w:r>
+        <w:rPr>
+          <w:rFonts w:ascii="Times New Roman" w:eastAsia="Times New Roman" w:hAnsi="Times New Roman" w:cs="Times New Roman"/>
+          <w:sz w:val="24"/>
+          <w:szCs w:val="24"/>
+        </w:rPr>
+        <w:t xml:space="preserve"> </w:t>
+      </w:r>
+      <w:r>
+        <w:rPr>
+          <w:rFonts w:ascii="Times New Roman" w:eastAsia="Times New Roman" w:hAnsi="Times New Roman" w:cs="Times New Roman"/>
+          <w:sz w:val="24"/>
+          <w:szCs w:val="24"/>
+        </w:rPr>
+        <w:t>be</w:t>
+      </w:r>
+      <w:r>
+        <w:rPr>
+          <w:rFonts w:ascii="Times New Roman" w:eastAsia="Times New Roman" w:hAnsi="Times New Roman" w:cs="Times New Roman"/>
+          <w:sz w:val="24"/>
+          <w:szCs w:val="24"/>
+        </w:rPr>
+        <w:t xml:space="preserve"> </w:t>
+      </w:r>
+      <w:r>
+        <w:rPr>
+          <w:rFonts w:ascii="Times New Roman" w:eastAsia="Times New Roman" w:hAnsi="Times New Roman" w:cs="Times New Roman"/>
+          <w:sz w:val="24"/>
+          <w:szCs w:val="24"/>
+        </w:rPr>
+        <w:t>placed</w:t>
+      </w:r>
+      <w:r>
+        <w:rPr>
+          <w:rFonts w:ascii="Times New Roman" w:eastAsia="Times New Roman" w:hAnsi="Times New Roman" w:cs="Times New Roman"/>
+          <w:sz w:val="24"/>
+          <w:szCs w:val="24"/>
+        </w:rPr>
+        <w:t xml:space="preserve"> </w:t>
+      </w:r>
+      <w:r>
+        <w:rPr>
+          <w:rFonts w:ascii="Times New Roman" w:eastAsia="Times New Roman" w:hAnsi="Times New Roman" w:cs="Times New Roman"/>
+          <w:sz w:val="24"/>
+          <w:szCs w:val="24"/>
+        </w:rPr>
+        <w:t>in</w:t>
+      </w:r>
+      <w:r>
+        <w:rPr>
+          <w:rFonts w:ascii="Times New Roman" w:eastAsia="Times New Roman" w:hAnsi="Times New Roman" w:cs="Times New Roman"/>
+          <w:sz w:val="24"/>
+          <w:szCs w:val="24"/>
+        </w:rPr>
+        <w:t xml:space="preserve"> </w:t>
+      </w:r>
+      <w:r>
+        <w:rPr>
+          <w:rFonts w:ascii="Times New Roman" w:eastAsia="Times New Roman" w:hAnsi="Times New Roman" w:cs="Times New Roman"/>
+          <w:sz w:val="24"/>
+          <w:szCs w:val="24"/>
+        </w:rPr>
+        <w:t>a</w:t>
+      </w:r>
+      <w:r>
+        <w:rPr>
+          <w:rFonts w:ascii="Times New Roman" w:eastAsia="Times New Roman" w:hAnsi="Times New Roman" w:cs="Times New Roman"/>
+          <w:sz w:val="24"/>
+          <w:szCs w:val="24"/>
+        </w:rPr>
+        <w:t xml:space="preserve"> </w:t>
+      </w:r>
+      <w:r>
+        <w:rPr>
+          <w:rFonts w:ascii="Times New Roman" w:eastAsia="Times New Roman" w:hAnsi="Times New Roman" w:cs="Times New Roman"/>
+          <w:sz w:val="24"/>
+          <w:szCs w:val="24"/>
+        </w:rPr>
+        <w:t>single</w:t>
+      </w:r>
+      <w:r>
+        <w:rPr>
+          <w:rFonts w:ascii="Times New Roman" w:eastAsia="Times New Roman" w:hAnsi="Times New Roman" w:cs="Times New Roman"/>
+          <w:sz w:val="24"/>
+          <w:szCs w:val="24"/>
+        </w:rPr>
+        <w:t xml:space="preserve"> </w:t>
+      </w:r>
+      <w:r>
+        <w:rPr>
+          <w:rFonts w:ascii="Times New Roman" w:eastAsia="Times New Roman" w:hAnsi="Times New Roman" w:cs="Times New Roman"/>
+          <w:sz w:val="24"/>
+          <w:szCs w:val="24"/>
+        </w:rPr>
+        <w:t>cell.</w:t>
+      </w:r>
+    </w:p>
+    <w:p>
+      <w:pPr>
+        <w:numPr>
+          <w:ilvl w:val="0"/>
+          <w:numId w:val="1"/>
+        </w:numPr>
+        <w:tabs>
+          <w:tab w:val="clear" w:pos="720"/>
+          <w:tab w:val="num" w:pos="360"/>
+        </w:tabs>
+        <w:spacing w:before="100" w:beforeAutospacing="1" w:after="100" w:afterAutospacing="1" w:line="240" w:lineRule="auto"/>
+        <w:ind w:left="360"/>
+        <w:rPr>
+          <w:rFonts w:ascii="Times New Roman" w:eastAsia="Times New Roman" w:hAnsi="Times New Roman" w:cs="Times New Roman"/>
+          <w:sz w:val="24"/>
+          <w:szCs w:val="24"/>
+        </w:rPr>
+      </w:pPr>
+      <w:r>
+        <w:rPr>
+          <w:rFonts w:ascii="Times New Roman" w:eastAsia="Times New Roman" w:hAnsi="Times New Roman" w:cs="Times New Roman"/>
+          <w:sz w:val="24"/>
+          <w:szCs w:val="24"/>
+        </w:rPr>
         <w:t>If</w:t>
       </w:r>
       <w:r>
@@ -17545,6 +17698,7 @@
           <w:sz w:val="24"/>
           <w:szCs w:val="24"/>
         </w:rPr>
+        <w:lastRenderedPageBreak/>
         <w:br/>
       </w:r>
       <w:r>
@@ -17974,7 +18128,6 @@
           <w:sz w:val="24"/>
           <w:szCs w:val="24"/>
         </w:rPr>
-        <w:lastRenderedPageBreak/>
         <w:br/>
       </w:r>
       <w:r>
@@ -18819,8 +18972,8 @@
       </w:pPr>
     </w:p>
     <w:sectPr>
-      <w:headerReference w:type="default" r:id="rId9"/>
-      <w:footerReference w:type="default" r:id="rId10"/>
+      <w:headerReference w:type="default" r:id="rId12"/>
+      <w:footerReference w:type="default" r:id="rId13"/>
       <w:pgSz w:w="12240" w:h="15840"/>
       <w:pgMar w:top="1440" w:right="1440" w:bottom="1440" w:left="1440" w:header="720" w:footer="720" w:gutter="0"/>
       <w:cols w:space="720"/>
@@ -19845,6 +19998,18 @@
       <w:shd w:val="clear" w:color="auto" w:fill="E1DFDD"/>
     </w:rPr>
   </w:style>
+  <w:style w:type="character" w:styleId="FollowedHyperlink">
+    <w:name w:val="FollowedHyperlink"/>
+    <w:basedOn w:val="DefaultParagraphFont"/>
+    <w:uiPriority w:val="99"/>
+    <w:semiHidden/>
+    <w:unhideWhenUsed/>
+    <w:rsid w:val="00834BBE"/>
+    <w:rPr>
+      <w:color w:val="954F72" w:themeColor="followedHyperlink"/>
+      <w:u w:val="single"/>
+    </w:rPr>
+  </w:style>
 </w:styles>
 </file>
 

</xml_diff>